<commit_message>
adcionando comentarios ao docx
</commit_message>
<xml_diff>
--- a/Dimensionamento_do_biodigestor.docx
+++ b/Dimensionamento_do_biodigestor.docx
@@ -999,6 +999,34 @@
           <w:szCs w:val="24"/>
         </w:rPr>
         <w:t xml:space="preserve">  </w:t>
+      </w:r>
+    </w:p>
+    <w:p>
+      <w:pPr>
+        <w:jc w:val="both"/>
+        <w:rPr>
+          <w:rFonts w:ascii="Times New Roman" w:hAnsi="Times New Roman" w:cs="Times New Roman"/>
+          <w:sz w:val="24"/>
+          <w:szCs w:val="24"/>
+        </w:rPr>
+      </w:pPr>
+    </w:p>
+    <w:p>
+      <w:pPr>
+        <w:jc w:val="both"/>
+        <w:rPr>
+          <w:rFonts w:ascii="Times New Roman" w:hAnsi="Times New Roman" w:cs="Times New Roman"/>
+          <w:sz w:val="24"/>
+          <w:szCs w:val="24"/>
+        </w:rPr>
+      </w:pPr>
+      <w:r>
+        <w:rPr>
+          <w:rFonts w:ascii="Times New Roman" w:hAnsi="Times New Roman" w:cs="Times New Roman"/>
+          <w:sz w:val="24"/>
+          <w:szCs w:val="24"/>
+        </w:rPr>
+        <w:t>*Adicionar 5% no volume da fossa</w:t>
       </w:r>
     </w:p>
     <w:p>

</xml_diff>

<commit_message>
finalizando dimensionamento do biodigestor
</commit_message>
<xml_diff>
--- a/Dimensionamento_do_biodigestor.docx
+++ b/Dimensionamento_do_biodigestor.docx
@@ -651,10 +651,10 @@
       </w:pPr>
       <w:r>
         <w:drawing>
-          <wp:inline distT="0" distB="0" distL="0" distR="0" wp14:anchorId="4EA73D6E" wp14:editId="5D7219E6">
-            <wp:extent cx="4267200" cy="2676525"/>
+          <wp:inline distT="0" distB="0" distL="0" distR="0" wp14:anchorId="164BBACE" wp14:editId="2467BF01">
+            <wp:extent cx="4857750" cy="3819525"/>
             <wp:effectExtent l="0" t="0" r="0" b="9525"/>
-            <wp:docPr id="1" name="Imagem 1"/>
+            <wp:docPr id="3" name="Imagem 3"/>
             <wp:cNvGraphicFramePr>
               <a:graphicFrameLocks xmlns:a="http://schemas.openxmlformats.org/drawingml/2006/main" noChangeAspect="1"/>
             </wp:cNvGraphicFramePr>
@@ -683,7 +683,7 @@
                   <pic:spPr bwMode="auto">
                     <a:xfrm>
                       <a:off x="0" y="0"/>
-                      <a:ext cx="4267200" cy="2676525"/>
+                      <a:ext cx="4857750" cy="3819525"/>
                     </a:xfrm>
                     <a:prstGeom prst="rect">
                       <a:avLst/>
@@ -702,10 +702,158 @@
     </w:p>
     <w:p>
       <w:pPr>
-        <w:rPr>
-          <w:rFonts w:ascii="Times New Roman" w:hAnsi="Times New Roman" w:cs="Times New Roman"/>
-          <w:sz w:val="24"/>
-          <w:szCs w:val="24"/>
+        <w:jc w:val="both"/>
+        <w:rPr>
+          <w:rFonts w:ascii="Times New Roman" w:hAnsi="Times New Roman" w:cs="Times New Roman"/>
+          <w:sz w:val="24"/>
+          <w:szCs w:val="24"/>
+        </w:rPr>
+      </w:pPr>
+    </w:p>
+    <w:p>
+      <w:pPr>
+        <w:jc w:val="both"/>
+        <w:rPr>
+          <w:rFonts w:ascii="Times New Roman" w:hAnsi="Times New Roman" w:cs="Times New Roman"/>
+          <w:sz w:val="24"/>
+          <w:szCs w:val="24"/>
+        </w:rPr>
+      </w:pPr>
+      <w:r>
+        <w:rPr>
+          <w:rFonts w:ascii="Times New Roman" w:hAnsi="Times New Roman" w:cs="Times New Roman"/>
+          <w:sz w:val="24"/>
+          <w:szCs w:val="24"/>
+        </w:rPr>
+        <w:t>Foi adicionado um volume de 5% do volume total da fossa para garantir uma margem de segurança contra riscos de transbordamento. Esses mesmos 5% foram retirados do volume da campana, assim a porcentagem de fase gasosa não se altera.</w:t>
+      </w:r>
+    </w:p>
+    <w:p>
+      <w:pPr>
+        <w:jc w:val="both"/>
+        <w:rPr>
+          <w:rFonts w:ascii="Times New Roman" w:hAnsi="Times New Roman" w:cs="Times New Roman"/>
+          <w:sz w:val="24"/>
+          <w:szCs w:val="24"/>
+        </w:rPr>
+      </w:pPr>
+      <w:r>
+        <w:rPr>
+          <w:rFonts w:ascii="Times New Roman" w:hAnsi="Times New Roman" w:cs="Times New Roman"/>
+          <w:sz w:val="24"/>
+          <w:szCs w:val="24"/>
+        </w:rPr>
+        <w:t xml:space="preserve">Abaixo temos um desenho em escala do biodigestor: </w:t>
+      </w:r>
+    </w:p>
+    <w:p>
+      <w:pPr>
+        <w:jc w:val="both"/>
+        <w:rPr>
+          <w:rFonts w:ascii="Times New Roman" w:hAnsi="Times New Roman" w:cs="Times New Roman"/>
+          <w:sz w:val="24"/>
+          <w:szCs w:val="24"/>
+        </w:rPr>
+      </w:pPr>
+    </w:p>
+    <w:p>
+      <w:pPr>
+        <w:jc w:val="both"/>
+        <w:rPr>
+          <w:rFonts w:ascii="Times New Roman" w:hAnsi="Times New Roman" w:cs="Times New Roman"/>
+          <w:sz w:val="24"/>
+          <w:szCs w:val="24"/>
+        </w:rPr>
+      </w:pPr>
+      <w:r>
+        <w:rPr>
+          <w:rFonts w:ascii="Times New Roman" w:hAnsi="Times New Roman" w:cs="Times New Roman"/>
+          <w:noProof/>
+          <w:sz w:val="24"/>
+          <w:szCs w:val="24"/>
+        </w:rPr>
+        <w:lastRenderedPageBreak/>
+        <w:drawing>
+          <wp:inline distT="0" distB="0" distL="0" distR="0" wp14:anchorId="675F97C0" wp14:editId="4998849A">
+            <wp:extent cx="5391150" cy="3886200"/>
+            <wp:effectExtent l="0" t="0" r="0" b="0"/>
+            <wp:docPr id="4" name="Imagem 4"/>
+            <wp:cNvGraphicFramePr>
+              <a:graphicFrameLocks xmlns:a="http://schemas.openxmlformats.org/drawingml/2006/main" noChangeAspect="1"/>
+            </wp:cNvGraphicFramePr>
+            <a:graphic xmlns:a="http://schemas.openxmlformats.org/drawingml/2006/main">
+              <a:graphicData uri="http://schemas.openxmlformats.org/drawingml/2006/picture">
+                <pic:pic xmlns:pic="http://schemas.openxmlformats.org/drawingml/2006/picture">
+                  <pic:nvPicPr>
+                    <pic:cNvPr id="0" name="Picture 2"/>
+                    <pic:cNvPicPr>
+                      <a:picLocks noChangeAspect="1" noChangeArrowheads="1"/>
+                    </pic:cNvPicPr>
+                  </pic:nvPicPr>
+                  <pic:blipFill>
+                    <a:blip r:embed="rId7">
+                      <a:extLst>
+                        <a:ext uri="{28A0092B-C50C-407E-A947-70E740481C1C}">
+                          <a14:useLocalDpi xmlns:a14="http://schemas.microsoft.com/office/drawing/2010/main" val="0"/>
+                        </a:ext>
+                      </a:extLst>
+                    </a:blip>
+                    <a:srcRect/>
+                    <a:stretch>
+                      <a:fillRect/>
+                    </a:stretch>
+                  </pic:blipFill>
+                  <pic:spPr bwMode="auto">
+                    <a:xfrm>
+                      <a:off x="0" y="0"/>
+                      <a:ext cx="5391150" cy="3886200"/>
+                    </a:xfrm>
+                    <a:prstGeom prst="rect">
+                      <a:avLst/>
+                    </a:prstGeom>
+                    <a:noFill/>
+                    <a:ln>
+                      <a:noFill/>
+                    </a:ln>
+                  </pic:spPr>
+                </pic:pic>
+              </a:graphicData>
+            </a:graphic>
+          </wp:inline>
+        </w:drawing>
+      </w:r>
+    </w:p>
+    <w:p>
+      <w:pPr>
+        <w:jc w:val="center"/>
+        <w:rPr>
+          <w:rFonts w:ascii="Times New Roman" w:hAnsi="Times New Roman" w:cs="Times New Roman"/>
+          <w:i/>
+          <w:iCs/>
+          <w:sz w:val="20"/>
+          <w:szCs w:val="20"/>
+        </w:rPr>
+      </w:pPr>
+      <w:r>
+        <w:rPr>
+          <w:rFonts w:ascii="Times New Roman" w:hAnsi="Times New Roman" w:cs="Times New Roman"/>
+          <w:i/>
+          <w:iCs/>
+          <w:sz w:val="20"/>
+          <w:szCs w:val="20"/>
+        </w:rPr>
+        <w:t>Figura 1 – Representação em escala de metros do biodigestor resultante dos cálculos.</w:t>
+      </w:r>
+    </w:p>
+    <w:p>
+      <w:pPr>
+        <w:jc w:val="center"/>
+        <w:rPr>
+          <w:rFonts w:ascii="Times New Roman" w:hAnsi="Times New Roman" w:cs="Times New Roman"/>
+          <w:i/>
+          <w:iCs/>
+          <w:sz w:val="20"/>
+          <w:szCs w:val="20"/>
         </w:rPr>
       </w:pPr>
     </w:p>
@@ -820,7 +968,25 @@
           <w:sz w:val="24"/>
           <w:szCs w:val="24"/>
         </w:rPr>
-        <w:t xml:space="preserve">Exceder na carga diária pode acarretar em avarias na geomembrana devido á falta de espaço para o gás produzido. </w:t>
+        <w:t xml:space="preserve">Exceder na carga diária pode acarretar em avarias na geomembrana devido </w:t>
+      </w:r>
+      <w:proofErr w:type="spellStart"/>
+      <w:r>
+        <w:rPr>
+          <w:rFonts w:ascii="Times New Roman" w:hAnsi="Times New Roman" w:cs="Times New Roman"/>
+          <w:sz w:val="24"/>
+          <w:szCs w:val="24"/>
+        </w:rPr>
+        <w:t>á</w:t>
+      </w:r>
+      <w:proofErr w:type="spellEnd"/>
+      <w:r>
+        <w:rPr>
+          <w:rFonts w:ascii="Times New Roman" w:hAnsi="Times New Roman" w:cs="Times New Roman"/>
+          <w:sz w:val="24"/>
+          <w:szCs w:val="24"/>
+        </w:rPr>
+        <w:t xml:space="preserve"> falta de espaço para o gás produzido. </w:t>
       </w:r>
     </w:p>
     <w:p>
@@ -981,7 +1147,7 @@
           <w:szCs w:val="24"/>
         </w:rPr>
       </w:pPr>
-      <w:hyperlink r:id="rId7" w:history="1">
+      <w:hyperlink r:id="rId8" w:history="1">
         <w:r>
           <w:rPr>
             <w:rStyle w:val="Hyperlink"/>
@@ -999,34 +1165,6 @@
           <w:szCs w:val="24"/>
         </w:rPr>
         <w:t xml:space="preserve">  </w:t>
-      </w:r>
-    </w:p>
-    <w:p>
-      <w:pPr>
-        <w:jc w:val="both"/>
-        <w:rPr>
-          <w:rFonts w:ascii="Times New Roman" w:hAnsi="Times New Roman" w:cs="Times New Roman"/>
-          <w:sz w:val="24"/>
-          <w:szCs w:val="24"/>
-        </w:rPr>
-      </w:pPr>
-    </w:p>
-    <w:p>
-      <w:pPr>
-        <w:jc w:val="both"/>
-        <w:rPr>
-          <w:rFonts w:ascii="Times New Roman" w:hAnsi="Times New Roman" w:cs="Times New Roman"/>
-          <w:sz w:val="24"/>
-          <w:szCs w:val="24"/>
-        </w:rPr>
-      </w:pPr>
-      <w:r>
-        <w:rPr>
-          <w:rFonts w:ascii="Times New Roman" w:hAnsi="Times New Roman" w:cs="Times New Roman"/>
-          <w:sz w:val="24"/>
-          <w:szCs w:val="24"/>
-        </w:rPr>
-        <w:t>*Adicionar 5% no volume da fossa</w:t>
       </w:r>
     </w:p>
     <w:p>

</xml_diff>

<commit_message>
fixando problemas de calculos
</commit_message>
<xml_diff>
--- a/Dimensionamento_do_biodigestor.docx
+++ b/Dimensionamento_do_biodigestor.docx
@@ -402,6 +402,16 @@
         <w:jc w:val="both"/>
         <w:rPr>
           <w:rFonts w:ascii="Times New Roman" w:hAnsi="Times New Roman" w:cs="Times New Roman"/>
+          <w:sz w:val="24"/>
+          <w:szCs w:val="24"/>
+        </w:rPr>
+      </w:pPr>
+    </w:p>
+    <w:p>
+      <w:pPr>
+        <w:jc w:val="both"/>
+        <w:rPr>
+          <w:rFonts w:ascii="Times New Roman" w:hAnsi="Times New Roman" w:cs="Times New Roman"/>
           <w:i/>
           <w:iCs/>
           <w:sz w:val="20"/>
@@ -418,19 +428,6 @@
         </w:rPr>
         <w:t>Tabela 1: Resultados dos cálculos</w:t>
       </w:r>
-    </w:p>
-    <w:p>
-      <w:pPr>
-        <w:ind w:firstLine="708"/>
-        <w:jc w:val="both"/>
-        <w:rPr>
-          <w:rFonts w:ascii="Times New Roman" w:hAnsi="Times New Roman" w:cs="Times New Roman"/>
-          <w:b/>
-          <w:bCs/>
-          <w:sz w:val="24"/>
-          <w:szCs w:val="24"/>
-        </w:rPr>
-      </w:pPr>
       <w:r>
         <w:rPr>
           <w:rFonts w:ascii="Times New Roman" w:hAnsi="Times New Roman" w:cs="Times New Roman"/>
@@ -449,59 +446,1972 @@
         </w:rPr>
         <w:t xml:space="preserve"> </w:t>
       </w:r>
-      <w:r>
-        <w:rPr>
-          <w:noProof/>
-        </w:rPr>
-        <w:drawing>
-          <wp:inline distT="0" distB="0" distL="0" distR="0" wp14:anchorId="6EE55AF0" wp14:editId="35554942">
-            <wp:extent cx="3562350" cy="2065655"/>
-            <wp:effectExtent l="0" t="0" r="0" b="0"/>
-            <wp:docPr id="2" name="Imagem 2"/>
-            <wp:cNvGraphicFramePr>
-              <a:graphicFrameLocks xmlns:a="http://schemas.openxmlformats.org/drawingml/2006/main" noChangeAspect="1"/>
-            </wp:cNvGraphicFramePr>
-            <a:graphic xmlns:a="http://schemas.openxmlformats.org/drawingml/2006/main">
-              <a:graphicData uri="http://schemas.openxmlformats.org/drawingml/2006/picture">
-                <pic:pic xmlns:pic="http://schemas.openxmlformats.org/drawingml/2006/picture">
-                  <pic:nvPicPr>
-                    <pic:cNvPr id="0" name="Picture 6"/>
-                    <pic:cNvPicPr>
-                      <a:picLocks noChangeAspect="1" noChangeArrowheads="1"/>
-                    </pic:cNvPicPr>
-                  </pic:nvPicPr>
-                  <pic:blipFill>
-                    <a:blip r:embed="rId5">
-                      <a:extLst>
-                        <a:ext uri="{28A0092B-C50C-407E-A947-70E740481C1C}">
-                          <a14:useLocalDpi xmlns:a14="http://schemas.microsoft.com/office/drawing/2010/main" val="0"/>
-                        </a:ext>
-                      </a:extLst>
-                    </a:blip>
-                    <a:srcRect/>
-                    <a:stretch>
-                      <a:fillRect/>
-                    </a:stretch>
-                  </pic:blipFill>
-                  <pic:spPr bwMode="auto">
-                    <a:xfrm>
-                      <a:off x="0" y="0"/>
-                      <a:ext cx="3580890" cy="2076406"/>
-                    </a:xfrm>
-                    <a:prstGeom prst="rect">
-                      <a:avLst/>
-                    </a:prstGeom>
-                    <a:noFill/>
-                    <a:ln>
-                      <a:noFill/>
-                    </a:ln>
-                  </pic:spPr>
-                </pic:pic>
-              </a:graphicData>
-            </a:graphic>
-          </wp:inline>
-        </w:drawing>
-      </w:r>
+    </w:p>
+    <w:tbl>
+      <w:tblPr>
+        <w:tblStyle w:val="Tabelacomgrade"/>
+        <w:tblW w:w="0" w:type="auto"/>
+        <w:tblLook w:val="04A0" w:firstRow="1" w:lastRow="0" w:firstColumn="1" w:lastColumn="0" w:noHBand="0" w:noVBand="1"/>
+      </w:tblPr>
+      <w:tblGrid>
+        <w:gridCol w:w="4600"/>
+        <w:gridCol w:w="2080"/>
+        <w:gridCol w:w="1356"/>
+      </w:tblGrid>
+      <w:tr>
+        <w:trPr>
+          <w:trHeight w:val="300"/>
+        </w:trPr>
+        <w:tc>
+          <w:tcPr>
+            <w:tcW w:w="4600" w:type="dxa"/>
+            <w:noWrap/>
+            <w:hideMark/>
+          </w:tcPr>
+          <w:p>
+            <w:pPr>
+              <w:ind w:firstLine="708"/>
+              <w:jc w:val="both"/>
+              <w:rPr>
+                <w:rFonts w:ascii="Times New Roman" w:hAnsi="Times New Roman" w:cs="Times New Roman"/>
+                <w:b/>
+                <w:bCs/>
+                <w:sz w:val="24"/>
+                <w:szCs w:val="24"/>
+              </w:rPr>
+            </w:pPr>
+            <w:r>
+              <w:rPr>
+                <w:rFonts w:ascii="Times New Roman" w:hAnsi="Times New Roman" w:cs="Times New Roman"/>
+                <w:b/>
+                <w:bCs/>
+                <w:sz w:val="24"/>
+                <w:szCs w:val="24"/>
+              </w:rPr>
+              <w:t>Largura maior da parte liquida</w:t>
+            </w:r>
+          </w:p>
+        </w:tc>
+        <w:tc>
+          <w:tcPr>
+            <w:tcW w:w="2080" w:type="dxa"/>
+            <w:noWrap/>
+            <w:hideMark/>
+          </w:tcPr>
+          <w:p>
+            <w:pPr>
+              <w:ind w:firstLine="708"/>
+              <w:jc w:val="both"/>
+              <w:rPr>
+                <w:rFonts w:ascii="Times New Roman" w:hAnsi="Times New Roman" w:cs="Times New Roman"/>
+                <w:b/>
+                <w:bCs/>
+                <w:sz w:val="24"/>
+                <w:szCs w:val="24"/>
+              </w:rPr>
+            </w:pPr>
+            <w:r>
+              <w:rPr>
+                <w:rFonts w:ascii="Times New Roman" w:hAnsi="Times New Roman" w:cs="Times New Roman"/>
+                <w:b/>
+                <w:bCs/>
+                <w:sz w:val="24"/>
+                <w:szCs w:val="24"/>
+              </w:rPr>
+              <w:t>1,91</w:t>
+            </w:r>
+          </w:p>
+        </w:tc>
+        <w:tc>
+          <w:tcPr>
+            <w:tcW w:w="960" w:type="dxa"/>
+            <w:noWrap/>
+            <w:hideMark/>
+          </w:tcPr>
+          <w:p>
+            <w:pPr>
+              <w:ind w:firstLine="708"/>
+              <w:jc w:val="both"/>
+              <w:rPr>
+                <w:rFonts w:ascii="Times New Roman" w:hAnsi="Times New Roman" w:cs="Times New Roman"/>
+                <w:b/>
+                <w:bCs/>
+                <w:sz w:val="24"/>
+                <w:szCs w:val="24"/>
+              </w:rPr>
+            </w:pPr>
+            <w:r>
+              <w:rPr>
+                <w:rFonts w:ascii="Times New Roman" w:hAnsi="Times New Roman" w:cs="Times New Roman"/>
+                <w:b/>
+                <w:bCs/>
+                <w:sz w:val="24"/>
+                <w:szCs w:val="24"/>
+              </w:rPr>
+              <w:t>[m]</w:t>
+            </w:r>
+          </w:p>
+        </w:tc>
+      </w:tr>
+      <w:tr>
+        <w:trPr>
+          <w:trHeight w:val="300"/>
+        </w:trPr>
+        <w:tc>
+          <w:tcPr>
+            <w:tcW w:w="4600" w:type="dxa"/>
+            <w:noWrap/>
+            <w:hideMark/>
+          </w:tcPr>
+          <w:p>
+            <w:pPr>
+              <w:ind w:firstLine="708"/>
+              <w:jc w:val="both"/>
+              <w:rPr>
+                <w:rFonts w:ascii="Times New Roman" w:hAnsi="Times New Roman" w:cs="Times New Roman"/>
+                <w:b/>
+                <w:bCs/>
+                <w:sz w:val="24"/>
+                <w:szCs w:val="24"/>
+              </w:rPr>
+            </w:pPr>
+            <w:r>
+              <w:rPr>
+                <w:rFonts w:ascii="Times New Roman" w:hAnsi="Times New Roman" w:cs="Times New Roman"/>
+                <w:b/>
+                <w:bCs/>
+                <w:sz w:val="24"/>
+                <w:szCs w:val="24"/>
+              </w:rPr>
+              <w:t xml:space="preserve">Base da fossa </w:t>
+            </w:r>
+          </w:p>
+        </w:tc>
+        <w:tc>
+          <w:tcPr>
+            <w:tcW w:w="2080" w:type="dxa"/>
+            <w:noWrap/>
+            <w:hideMark/>
+          </w:tcPr>
+          <w:p>
+            <w:pPr>
+              <w:ind w:firstLine="708"/>
+              <w:jc w:val="both"/>
+              <w:rPr>
+                <w:rFonts w:ascii="Times New Roman" w:hAnsi="Times New Roman" w:cs="Times New Roman"/>
+                <w:b/>
+                <w:bCs/>
+                <w:sz w:val="24"/>
+                <w:szCs w:val="24"/>
+              </w:rPr>
+            </w:pPr>
+            <w:r>
+              <w:rPr>
+                <w:rFonts w:ascii="Times New Roman" w:hAnsi="Times New Roman" w:cs="Times New Roman"/>
+                <w:b/>
+                <w:bCs/>
+                <w:sz w:val="24"/>
+                <w:szCs w:val="24"/>
+              </w:rPr>
+              <w:t>1,18</w:t>
+            </w:r>
+          </w:p>
+        </w:tc>
+        <w:tc>
+          <w:tcPr>
+            <w:tcW w:w="960" w:type="dxa"/>
+            <w:noWrap/>
+            <w:hideMark/>
+          </w:tcPr>
+          <w:p>
+            <w:pPr>
+              <w:ind w:firstLine="708"/>
+              <w:jc w:val="both"/>
+              <w:rPr>
+                <w:rFonts w:ascii="Times New Roman" w:hAnsi="Times New Roman" w:cs="Times New Roman"/>
+                <w:b/>
+                <w:bCs/>
+                <w:sz w:val="24"/>
+                <w:szCs w:val="24"/>
+              </w:rPr>
+            </w:pPr>
+            <w:r>
+              <w:rPr>
+                <w:rFonts w:ascii="Times New Roman" w:hAnsi="Times New Roman" w:cs="Times New Roman"/>
+                <w:b/>
+                <w:bCs/>
+                <w:sz w:val="24"/>
+                <w:szCs w:val="24"/>
+              </w:rPr>
+              <w:t>[m]</w:t>
+            </w:r>
+          </w:p>
+        </w:tc>
+      </w:tr>
+      <w:tr>
+        <w:trPr>
+          <w:trHeight w:val="300"/>
+        </w:trPr>
+        <w:tc>
+          <w:tcPr>
+            <w:tcW w:w="4600" w:type="dxa"/>
+            <w:noWrap/>
+            <w:hideMark/>
+          </w:tcPr>
+          <w:p>
+            <w:pPr>
+              <w:ind w:firstLine="708"/>
+              <w:jc w:val="both"/>
+              <w:rPr>
+                <w:rFonts w:ascii="Times New Roman" w:hAnsi="Times New Roman" w:cs="Times New Roman"/>
+                <w:b/>
+                <w:bCs/>
+                <w:sz w:val="24"/>
+                <w:szCs w:val="24"/>
+              </w:rPr>
+            </w:pPr>
+            <w:r>
+              <w:rPr>
+                <w:rFonts w:ascii="Times New Roman" w:hAnsi="Times New Roman" w:cs="Times New Roman"/>
+                <w:b/>
+                <w:bCs/>
+                <w:sz w:val="24"/>
+                <w:szCs w:val="24"/>
+              </w:rPr>
+              <w:t>Profundidade da fossa destinada aos dejetos</w:t>
+            </w:r>
+          </w:p>
+        </w:tc>
+        <w:tc>
+          <w:tcPr>
+            <w:tcW w:w="2080" w:type="dxa"/>
+            <w:noWrap/>
+            <w:hideMark/>
+          </w:tcPr>
+          <w:p>
+            <w:pPr>
+              <w:ind w:firstLine="708"/>
+              <w:jc w:val="both"/>
+              <w:rPr>
+                <w:rFonts w:ascii="Times New Roman" w:hAnsi="Times New Roman" w:cs="Times New Roman"/>
+                <w:b/>
+                <w:bCs/>
+                <w:sz w:val="24"/>
+                <w:szCs w:val="24"/>
+              </w:rPr>
+            </w:pPr>
+            <w:r>
+              <w:rPr>
+                <w:rFonts w:ascii="Times New Roman" w:hAnsi="Times New Roman" w:cs="Times New Roman"/>
+                <w:b/>
+                <w:bCs/>
+                <w:sz w:val="24"/>
+                <w:szCs w:val="24"/>
+              </w:rPr>
+              <w:t>1,13</w:t>
+            </w:r>
+          </w:p>
+        </w:tc>
+        <w:tc>
+          <w:tcPr>
+            <w:tcW w:w="960" w:type="dxa"/>
+            <w:noWrap/>
+            <w:hideMark/>
+          </w:tcPr>
+          <w:p>
+            <w:pPr>
+              <w:ind w:firstLine="708"/>
+              <w:jc w:val="both"/>
+              <w:rPr>
+                <w:rFonts w:ascii="Times New Roman" w:hAnsi="Times New Roman" w:cs="Times New Roman"/>
+                <w:b/>
+                <w:bCs/>
+                <w:sz w:val="24"/>
+                <w:szCs w:val="24"/>
+              </w:rPr>
+            </w:pPr>
+            <w:r>
+              <w:rPr>
+                <w:rFonts w:ascii="Times New Roman" w:hAnsi="Times New Roman" w:cs="Times New Roman"/>
+                <w:b/>
+                <w:bCs/>
+                <w:sz w:val="24"/>
+                <w:szCs w:val="24"/>
+              </w:rPr>
+              <w:t>[m]</w:t>
+            </w:r>
+          </w:p>
+        </w:tc>
+      </w:tr>
+      <w:tr>
+        <w:trPr>
+          <w:trHeight w:val="300"/>
+        </w:trPr>
+        <w:tc>
+          <w:tcPr>
+            <w:tcW w:w="4600" w:type="dxa"/>
+            <w:noWrap/>
+            <w:hideMark/>
+          </w:tcPr>
+          <w:p>
+            <w:pPr>
+              <w:ind w:firstLine="708"/>
+              <w:jc w:val="both"/>
+              <w:rPr>
+                <w:rFonts w:ascii="Times New Roman" w:hAnsi="Times New Roman" w:cs="Times New Roman"/>
+                <w:b/>
+                <w:bCs/>
+                <w:sz w:val="24"/>
+                <w:szCs w:val="24"/>
+              </w:rPr>
+            </w:pPr>
+            <w:r>
+              <w:rPr>
+                <w:rFonts w:ascii="Times New Roman" w:hAnsi="Times New Roman" w:cs="Times New Roman"/>
+                <w:b/>
+                <w:bCs/>
+                <w:sz w:val="24"/>
+                <w:szCs w:val="24"/>
+              </w:rPr>
+              <w:t>Área transversal da fossa destinada aos dejetos</w:t>
+            </w:r>
+          </w:p>
+        </w:tc>
+        <w:tc>
+          <w:tcPr>
+            <w:tcW w:w="2080" w:type="dxa"/>
+            <w:noWrap/>
+            <w:hideMark/>
+          </w:tcPr>
+          <w:p>
+            <w:pPr>
+              <w:ind w:firstLine="708"/>
+              <w:jc w:val="both"/>
+              <w:rPr>
+                <w:rFonts w:ascii="Times New Roman" w:hAnsi="Times New Roman" w:cs="Times New Roman"/>
+                <w:b/>
+                <w:bCs/>
+                <w:sz w:val="24"/>
+                <w:szCs w:val="24"/>
+              </w:rPr>
+            </w:pPr>
+            <w:r>
+              <w:rPr>
+                <w:rFonts w:ascii="Times New Roman" w:hAnsi="Times New Roman" w:cs="Times New Roman"/>
+                <w:b/>
+                <w:bCs/>
+                <w:sz w:val="24"/>
+                <w:szCs w:val="24"/>
+              </w:rPr>
+              <w:t>1,74</w:t>
+            </w:r>
+          </w:p>
+        </w:tc>
+        <w:tc>
+          <w:tcPr>
+            <w:tcW w:w="960" w:type="dxa"/>
+            <w:noWrap/>
+            <w:hideMark/>
+          </w:tcPr>
+          <w:p>
+            <w:pPr>
+              <w:ind w:firstLine="708"/>
+              <w:jc w:val="both"/>
+              <w:rPr>
+                <w:rFonts w:ascii="Times New Roman" w:hAnsi="Times New Roman" w:cs="Times New Roman"/>
+                <w:b/>
+                <w:bCs/>
+                <w:sz w:val="24"/>
+                <w:szCs w:val="24"/>
+              </w:rPr>
+            </w:pPr>
+            <w:r>
+              <w:rPr>
+                <w:rFonts w:ascii="Times New Roman" w:hAnsi="Times New Roman" w:cs="Times New Roman"/>
+                <w:b/>
+                <w:bCs/>
+                <w:sz w:val="24"/>
+                <w:szCs w:val="24"/>
+              </w:rPr>
+              <w:t>[m²]</w:t>
+            </w:r>
+          </w:p>
+        </w:tc>
+      </w:tr>
+      <w:tr>
+        <w:trPr>
+          <w:trHeight w:val="300"/>
+        </w:trPr>
+        <w:tc>
+          <w:tcPr>
+            <w:tcW w:w="4600" w:type="dxa"/>
+            <w:noWrap/>
+            <w:hideMark/>
+          </w:tcPr>
+          <w:p>
+            <w:pPr>
+              <w:ind w:firstLine="708"/>
+              <w:jc w:val="both"/>
+              <w:rPr>
+                <w:rFonts w:ascii="Times New Roman" w:hAnsi="Times New Roman" w:cs="Times New Roman"/>
+                <w:b/>
+                <w:bCs/>
+                <w:sz w:val="24"/>
+                <w:szCs w:val="24"/>
+              </w:rPr>
+            </w:pPr>
+            <w:r>
+              <w:rPr>
+                <w:rFonts w:ascii="Times New Roman" w:hAnsi="Times New Roman" w:cs="Times New Roman"/>
+                <w:b/>
+                <w:bCs/>
+                <w:sz w:val="24"/>
+                <w:szCs w:val="24"/>
+              </w:rPr>
+              <w:t>Área total transversal</w:t>
+            </w:r>
+          </w:p>
+        </w:tc>
+        <w:tc>
+          <w:tcPr>
+            <w:tcW w:w="2080" w:type="dxa"/>
+            <w:noWrap/>
+            <w:hideMark/>
+          </w:tcPr>
+          <w:p>
+            <w:pPr>
+              <w:ind w:firstLine="708"/>
+              <w:jc w:val="both"/>
+              <w:rPr>
+                <w:rFonts w:ascii="Times New Roman" w:hAnsi="Times New Roman" w:cs="Times New Roman"/>
+                <w:b/>
+                <w:bCs/>
+                <w:sz w:val="24"/>
+                <w:szCs w:val="24"/>
+              </w:rPr>
+            </w:pPr>
+            <w:r>
+              <w:rPr>
+                <w:rFonts w:ascii="Times New Roman" w:hAnsi="Times New Roman" w:cs="Times New Roman"/>
+                <w:b/>
+                <w:bCs/>
+                <w:sz w:val="24"/>
+                <w:szCs w:val="24"/>
+              </w:rPr>
+              <w:t>2,90</w:t>
+            </w:r>
+          </w:p>
+        </w:tc>
+        <w:tc>
+          <w:tcPr>
+            <w:tcW w:w="960" w:type="dxa"/>
+            <w:noWrap/>
+            <w:hideMark/>
+          </w:tcPr>
+          <w:p>
+            <w:pPr>
+              <w:ind w:firstLine="708"/>
+              <w:jc w:val="both"/>
+              <w:rPr>
+                <w:rFonts w:ascii="Times New Roman" w:hAnsi="Times New Roman" w:cs="Times New Roman"/>
+                <w:b/>
+                <w:bCs/>
+                <w:sz w:val="24"/>
+                <w:szCs w:val="24"/>
+              </w:rPr>
+            </w:pPr>
+            <w:r>
+              <w:rPr>
+                <w:rFonts w:ascii="Times New Roman" w:hAnsi="Times New Roman" w:cs="Times New Roman"/>
+                <w:b/>
+                <w:bCs/>
+                <w:sz w:val="24"/>
+                <w:szCs w:val="24"/>
+              </w:rPr>
+              <w:t>[m²]</w:t>
+            </w:r>
+          </w:p>
+        </w:tc>
+      </w:tr>
+      <w:tr>
+        <w:trPr>
+          <w:trHeight w:val="300"/>
+        </w:trPr>
+        <w:tc>
+          <w:tcPr>
+            <w:tcW w:w="4600" w:type="dxa"/>
+            <w:noWrap/>
+            <w:hideMark/>
+          </w:tcPr>
+          <w:p>
+            <w:pPr>
+              <w:ind w:firstLine="708"/>
+              <w:jc w:val="both"/>
+              <w:rPr>
+                <w:rFonts w:ascii="Times New Roman" w:hAnsi="Times New Roman" w:cs="Times New Roman"/>
+                <w:b/>
+                <w:bCs/>
+                <w:sz w:val="24"/>
+                <w:szCs w:val="24"/>
+              </w:rPr>
+            </w:pPr>
+            <w:r>
+              <w:rPr>
+                <w:rFonts w:ascii="Times New Roman" w:hAnsi="Times New Roman" w:cs="Times New Roman"/>
+                <w:b/>
+                <w:bCs/>
+                <w:sz w:val="24"/>
+                <w:szCs w:val="24"/>
+              </w:rPr>
+              <w:t xml:space="preserve">Área da campana </w:t>
+            </w:r>
+          </w:p>
+        </w:tc>
+        <w:tc>
+          <w:tcPr>
+            <w:tcW w:w="2080" w:type="dxa"/>
+            <w:noWrap/>
+            <w:hideMark/>
+          </w:tcPr>
+          <w:p>
+            <w:pPr>
+              <w:ind w:firstLine="708"/>
+              <w:jc w:val="both"/>
+              <w:rPr>
+                <w:rFonts w:ascii="Times New Roman" w:hAnsi="Times New Roman" w:cs="Times New Roman"/>
+                <w:b/>
+                <w:bCs/>
+                <w:sz w:val="24"/>
+                <w:szCs w:val="24"/>
+              </w:rPr>
+            </w:pPr>
+            <w:r>
+              <w:rPr>
+                <w:rFonts w:ascii="Times New Roman" w:hAnsi="Times New Roman" w:cs="Times New Roman"/>
+                <w:b/>
+                <w:bCs/>
+                <w:sz w:val="24"/>
+                <w:szCs w:val="24"/>
+              </w:rPr>
+              <w:t>1,16</w:t>
+            </w:r>
+          </w:p>
+        </w:tc>
+        <w:tc>
+          <w:tcPr>
+            <w:tcW w:w="960" w:type="dxa"/>
+            <w:noWrap/>
+            <w:hideMark/>
+          </w:tcPr>
+          <w:p>
+            <w:pPr>
+              <w:ind w:firstLine="708"/>
+              <w:jc w:val="both"/>
+              <w:rPr>
+                <w:rFonts w:ascii="Times New Roman" w:hAnsi="Times New Roman" w:cs="Times New Roman"/>
+                <w:b/>
+                <w:bCs/>
+                <w:sz w:val="24"/>
+                <w:szCs w:val="24"/>
+              </w:rPr>
+            </w:pPr>
+            <w:r>
+              <w:rPr>
+                <w:rFonts w:ascii="Times New Roman" w:hAnsi="Times New Roman" w:cs="Times New Roman"/>
+                <w:b/>
+                <w:bCs/>
+                <w:sz w:val="24"/>
+                <w:szCs w:val="24"/>
+              </w:rPr>
+              <w:t>[m²]</w:t>
+            </w:r>
+          </w:p>
+        </w:tc>
+      </w:tr>
+      <w:tr>
+        <w:trPr>
+          <w:trHeight w:val="300"/>
+        </w:trPr>
+        <w:tc>
+          <w:tcPr>
+            <w:tcW w:w="4600" w:type="dxa"/>
+            <w:noWrap/>
+            <w:hideMark/>
+          </w:tcPr>
+          <w:p>
+            <w:pPr>
+              <w:ind w:firstLine="708"/>
+              <w:jc w:val="both"/>
+              <w:rPr>
+                <w:rFonts w:ascii="Times New Roman" w:hAnsi="Times New Roman" w:cs="Times New Roman"/>
+                <w:b/>
+                <w:bCs/>
+                <w:sz w:val="24"/>
+                <w:szCs w:val="24"/>
+              </w:rPr>
+            </w:pPr>
+            <w:r>
+              <w:rPr>
+                <w:rFonts w:ascii="Times New Roman" w:hAnsi="Times New Roman" w:cs="Times New Roman"/>
+                <w:b/>
+                <w:bCs/>
+                <w:sz w:val="24"/>
+                <w:szCs w:val="24"/>
+              </w:rPr>
+              <w:t xml:space="preserve">Volume total do biodigestor </w:t>
+            </w:r>
+          </w:p>
+        </w:tc>
+        <w:tc>
+          <w:tcPr>
+            <w:tcW w:w="2080" w:type="dxa"/>
+            <w:noWrap/>
+            <w:hideMark/>
+          </w:tcPr>
+          <w:p>
+            <w:pPr>
+              <w:ind w:firstLine="708"/>
+              <w:jc w:val="both"/>
+              <w:rPr>
+                <w:rFonts w:ascii="Times New Roman" w:hAnsi="Times New Roman" w:cs="Times New Roman"/>
+                <w:b/>
+                <w:bCs/>
+                <w:sz w:val="24"/>
+                <w:szCs w:val="24"/>
+              </w:rPr>
+            </w:pPr>
+            <w:r>
+              <w:rPr>
+                <w:rFonts w:ascii="Times New Roman" w:hAnsi="Times New Roman" w:cs="Times New Roman"/>
+                <w:b/>
+                <w:bCs/>
+                <w:sz w:val="24"/>
+                <w:szCs w:val="24"/>
+              </w:rPr>
+              <w:t>17,28</w:t>
+            </w:r>
+          </w:p>
+        </w:tc>
+        <w:tc>
+          <w:tcPr>
+            <w:tcW w:w="960" w:type="dxa"/>
+            <w:noWrap/>
+            <w:hideMark/>
+          </w:tcPr>
+          <w:p>
+            <w:pPr>
+              <w:ind w:firstLine="708"/>
+              <w:jc w:val="both"/>
+              <w:rPr>
+                <w:rFonts w:ascii="Times New Roman" w:hAnsi="Times New Roman" w:cs="Times New Roman"/>
+                <w:b/>
+                <w:bCs/>
+                <w:sz w:val="24"/>
+                <w:szCs w:val="24"/>
+              </w:rPr>
+            </w:pPr>
+            <w:r>
+              <w:rPr>
+                <w:rFonts w:ascii="Times New Roman" w:hAnsi="Times New Roman" w:cs="Times New Roman"/>
+                <w:b/>
+                <w:bCs/>
+                <w:sz w:val="24"/>
+                <w:szCs w:val="24"/>
+              </w:rPr>
+              <w:t>[m³]</w:t>
+            </w:r>
+          </w:p>
+        </w:tc>
+      </w:tr>
+      <w:tr>
+        <w:trPr>
+          <w:trHeight w:val="300"/>
+        </w:trPr>
+        <w:tc>
+          <w:tcPr>
+            <w:tcW w:w="4600" w:type="dxa"/>
+            <w:noWrap/>
+            <w:hideMark/>
+          </w:tcPr>
+          <w:p>
+            <w:pPr>
+              <w:ind w:firstLine="708"/>
+              <w:jc w:val="both"/>
+              <w:rPr>
+                <w:rFonts w:ascii="Times New Roman" w:hAnsi="Times New Roman" w:cs="Times New Roman"/>
+                <w:b/>
+                <w:bCs/>
+                <w:sz w:val="24"/>
+                <w:szCs w:val="24"/>
+              </w:rPr>
+            </w:pPr>
+            <w:r>
+              <w:rPr>
+                <w:rFonts w:ascii="Times New Roman" w:hAnsi="Times New Roman" w:cs="Times New Roman"/>
+                <w:b/>
+                <w:bCs/>
+                <w:sz w:val="24"/>
+                <w:szCs w:val="24"/>
+              </w:rPr>
+              <w:lastRenderedPageBreak/>
+              <w:t xml:space="preserve">Volume total da fossa </w:t>
+            </w:r>
+          </w:p>
+        </w:tc>
+        <w:tc>
+          <w:tcPr>
+            <w:tcW w:w="2080" w:type="dxa"/>
+            <w:noWrap/>
+            <w:hideMark/>
+          </w:tcPr>
+          <w:p>
+            <w:pPr>
+              <w:ind w:firstLine="708"/>
+              <w:jc w:val="both"/>
+              <w:rPr>
+                <w:rFonts w:ascii="Times New Roman" w:hAnsi="Times New Roman" w:cs="Times New Roman"/>
+                <w:b/>
+                <w:bCs/>
+                <w:sz w:val="24"/>
+                <w:szCs w:val="24"/>
+              </w:rPr>
+            </w:pPr>
+            <w:r>
+              <w:rPr>
+                <w:rFonts w:ascii="Times New Roman" w:hAnsi="Times New Roman" w:cs="Times New Roman"/>
+                <w:b/>
+                <w:bCs/>
+                <w:sz w:val="24"/>
+                <w:szCs w:val="24"/>
+              </w:rPr>
+              <w:t>10,37</w:t>
+            </w:r>
+          </w:p>
+        </w:tc>
+        <w:tc>
+          <w:tcPr>
+            <w:tcW w:w="960" w:type="dxa"/>
+            <w:noWrap/>
+            <w:hideMark/>
+          </w:tcPr>
+          <w:p>
+            <w:pPr>
+              <w:ind w:firstLine="708"/>
+              <w:jc w:val="both"/>
+              <w:rPr>
+                <w:rFonts w:ascii="Times New Roman" w:hAnsi="Times New Roman" w:cs="Times New Roman"/>
+                <w:b/>
+                <w:bCs/>
+                <w:sz w:val="24"/>
+                <w:szCs w:val="24"/>
+              </w:rPr>
+            </w:pPr>
+            <w:r>
+              <w:rPr>
+                <w:rFonts w:ascii="Times New Roman" w:hAnsi="Times New Roman" w:cs="Times New Roman"/>
+                <w:b/>
+                <w:bCs/>
+                <w:sz w:val="24"/>
+                <w:szCs w:val="24"/>
+              </w:rPr>
+              <w:t>[m³]</w:t>
+            </w:r>
+          </w:p>
+        </w:tc>
+      </w:tr>
+      <w:tr>
+        <w:trPr>
+          <w:trHeight w:val="300"/>
+        </w:trPr>
+        <w:tc>
+          <w:tcPr>
+            <w:tcW w:w="4600" w:type="dxa"/>
+            <w:noWrap/>
+            <w:hideMark/>
+          </w:tcPr>
+          <w:p>
+            <w:pPr>
+              <w:ind w:firstLine="708"/>
+              <w:jc w:val="both"/>
+              <w:rPr>
+                <w:rFonts w:ascii="Times New Roman" w:hAnsi="Times New Roman" w:cs="Times New Roman"/>
+                <w:b/>
+                <w:bCs/>
+                <w:sz w:val="24"/>
+                <w:szCs w:val="24"/>
+              </w:rPr>
+            </w:pPr>
+            <w:r>
+              <w:rPr>
+                <w:rFonts w:ascii="Times New Roman" w:hAnsi="Times New Roman" w:cs="Times New Roman"/>
+                <w:b/>
+                <w:bCs/>
+                <w:sz w:val="24"/>
+                <w:szCs w:val="24"/>
+              </w:rPr>
+              <w:t xml:space="preserve">Volume total destinado ao gás </w:t>
+            </w:r>
+          </w:p>
+        </w:tc>
+        <w:tc>
+          <w:tcPr>
+            <w:tcW w:w="2080" w:type="dxa"/>
+            <w:noWrap/>
+            <w:hideMark/>
+          </w:tcPr>
+          <w:p>
+            <w:pPr>
+              <w:ind w:firstLine="708"/>
+              <w:jc w:val="both"/>
+              <w:rPr>
+                <w:rFonts w:ascii="Times New Roman" w:hAnsi="Times New Roman" w:cs="Times New Roman"/>
+                <w:b/>
+                <w:bCs/>
+                <w:sz w:val="24"/>
+                <w:szCs w:val="24"/>
+              </w:rPr>
+            </w:pPr>
+            <w:r>
+              <w:rPr>
+                <w:rFonts w:ascii="Times New Roman" w:hAnsi="Times New Roman" w:cs="Times New Roman"/>
+                <w:b/>
+                <w:bCs/>
+                <w:sz w:val="24"/>
+                <w:szCs w:val="24"/>
+              </w:rPr>
+              <w:t>6,91</w:t>
+            </w:r>
+          </w:p>
+        </w:tc>
+        <w:tc>
+          <w:tcPr>
+            <w:tcW w:w="960" w:type="dxa"/>
+            <w:noWrap/>
+            <w:hideMark/>
+          </w:tcPr>
+          <w:p>
+            <w:pPr>
+              <w:ind w:firstLine="708"/>
+              <w:jc w:val="both"/>
+              <w:rPr>
+                <w:rFonts w:ascii="Times New Roman" w:hAnsi="Times New Roman" w:cs="Times New Roman"/>
+                <w:b/>
+                <w:bCs/>
+                <w:sz w:val="24"/>
+                <w:szCs w:val="24"/>
+              </w:rPr>
+            </w:pPr>
+            <w:r>
+              <w:rPr>
+                <w:rFonts w:ascii="Times New Roman" w:hAnsi="Times New Roman" w:cs="Times New Roman"/>
+                <w:b/>
+                <w:bCs/>
+                <w:sz w:val="24"/>
+                <w:szCs w:val="24"/>
+              </w:rPr>
+              <w:t>[m³]</w:t>
+            </w:r>
+          </w:p>
+        </w:tc>
+      </w:tr>
+      <w:tr>
+        <w:trPr>
+          <w:trHeight w:val="300"/>
+        </w:trPr>
+        <w:tc>
+          <w:tcPr>
+            <w:tcW w:w="4600" w:type="dxa"/>
+            <w:noWrap/>
+            <w:hideMark/>
+          </w:tcPr>
+          <w:p>
+            <w:pPr>
+              <w:ind w:firstLine="708"/>
+              <w:jc w:val="both"/>
+              <w:rPr>
+                <w:rFonts w:ascii="Times New Roman" w:hAnsi="Times New Roman" w:cs="Times New Roman"/>
+                <w:b/>
+                <w:bCs/>
+                <w:sz w:val="24"/>
+                <w:szCs w:val="24"/>
+              </w:rPr>
+            </w:pPr>
+            <w:r>
+              <w:rPr>
+                <w:rFonts w:ascii="Times New Roman" w:hAnsi="Times New Roman" w:cs="Times New Roman"/>
+                <w:b/>
+                <w:bCs/>
+                <w:sz w:val="24"/>
+                <w:szCs w:val="24"/>
+              </w:rPr>
+              <w:t xml:space="preserve">Volume útil do biodigestor </w:t>
+            </w:r>
+          </w:p>
+        </w:tc>
+        <w:tc>
+          <w:tcPr>
+            <w:tcW w:w="2080" w:type="dxa"/>
+            <w:noWrap/>
+            <w:hideMark/>
+          </w:tcPr>
+          <w:p>
+            <w:pPr>
+              <w:ind w:firstLine="708"/>
+              <w:jc w:val="both"/>
+              <w:rPr>
+                <w:rFonts w:ascii="Times New Roman" w:hAnsi="Times New Roman" w:cs="Times New Roman"/>
+                <w:b/>
+                <w:bCs/>
+                <w:sz w:val="24"/>
+                <w:szCs w:val="24"/>
+              </w:rPr>
+            </w:pPr>
+            <w:r>
+              <w:rPr>
+                <w:rFonts w:ascii="Times New Roman" w:hAnsi="Times New Roman" w:cs="Times New Roman"/>
+                <w:b/>
+                <w:bCs/>
+                <w:sz w:val="24"/>
+                <w:szCs w:val="24"/>
+              </w:rPr>
+              <w:t>10,40</w:t>
+            </w:r>
+          </w:p>
+        </w:tc>
+        <w:tc>
+          <w:tcPr>
+            <w:tcW w:w="960" w:type="dxa"/>
+            <w:noWrap/>
+            <w:hideMark/>
+          </w:tcPr>
+          <w:p>
+            <w:pPr>
+              <w:ind w:firstLine="708"/>
+              <w:jc w:val="both"/>
+              <w:rPr>
+                <w:rFonts w:ascii="Times New Roman" w:hAnsi="Times New Roman" w:cs="Times New Roman"/>
+                <w:b/>
+                <w:bCs/>
+                <w:sz w:val="24"/>
+                <w:szCs w:val="24"/>
+              </w:rPr>
+            </w:pPr>
+            <w:r>
+              <w:rPr>
+                <w:rFonts w:ascii="Times New Roman" w:hAnsi="Times New Roman" w:cs="Times New Roman"/>
+                <w:b/>
+                <w:bCs/>
+                <w:sz w:val="24"/>
+                <w:szCs w:val="24"/>
+              </w:rPr>
+              <w:t>[m³]</w:t>
+            </w:r>
+          </w:p>
+        </w:tc>
+      </w:tr>
+      <w:tr>
+        <w:trPr>
+          <w:trHeight w:val="300"/>
+        </w:trPr>
+        <w:tc>
+          <w:tcPr>
+            <w:tcW w:w="4600" w:type="dxa"/>
+            <w:noWrap/>
+            <w:hideMark/>
+          </w:tcPr>
+          <w:p>
+            <w:pPr>
+              <w:ind w:firstLine="708"/>
+              <w:jc w:val="both"/>
+              <w:rPr>
+                <w:rFonts w:ascii="Times New Roman" w:hAnsi="Times New Roman" w:cs="Times New Roman"/>
+                <w:b/>
+                <w:bCs/>
+                <w:sz w:val="24"/>
+                <w:szCs w:val="24"/>
+              </w:rPr>
+            </w:pPr>
+            <w:r>
+              <w:rPr>
+                <w:rFonts w:ascii="Times New Roman" w:hAnsi="Times New Roman" w:cs="Times New Roman"/>
+                <w:b/>
+                <w:bCs/>
+                <w:sz w:val="24"/>
+                <w:szCs w:val="24"/>
+              </w:rPr>
+              <w:t>Volume de segurança</w:t>
+            </w:r>
+          </w:p>
+        </w:tc>
+        <w:tc>
+          <w:tcPr>
+            <w:tcW w:w="2080" w:type="dxa"/>
+            <w:noWrap/>
+            <w:hideMark/>
+          </w:tcPr>
+          <w:p>
+            <w:pPr>
+              <w:ind w:firstLine="708"/>
+              <w:jc w:val="both"/>
+              <w:rPr>
+                <w:rFonts w:ascii="Times New Roman" w:hAnsi="Times New Roman" w:cs="Times New Roman"/>
+                <w:b/>
+                <w:bCs/>
+                <w:sz w:val="24"/>
+                <w:szCs w:val="24"/>
+              </w:rPr>
+            </w:pPr>
+            <w:r>
+              <w:rPr>
+                <w:rFonts w:ascii="Times New Roman" w:hAnsi="Times New Roman" w:cs="Times New Roman"/>
+                <w:b/>
+                <w:bCs/>
+                <w:sz w:val="24"/>
+                <w:szCs w:val="24"/>
+              </w:rPr>
+              <w:t>0,52</w:t>
+            </w:r>
+          </w:p>
+        </w:tc>
+        <w:tc>
+          <w:tcPr>
+            <w:tcW w:w="960" w:type="dxa"/>
+            <w:noWrap/>
+            <w:hideMark/>
+          </w:tcPr>
+          <w:p>
+            <w:pPr>
+              <w:ind w:firstLine="708"/>
+              <w:jc w:val="both"/>
+              <w:rPr>
+                <w:rFonts w:ascii="Times New Roman" w:hAnsi="Times New Roman" w:cs="Times New Roman"/>
+                <w:b/>
+                <w:bCs/>
+                <w:sz w:val="24"/>
+                <w:szCs w:val="24"/>
+              </w:rPr>
+            </w:pPr>
+            <w:r>
+              <w:rPr>
+                <w:rFonts w:ascii="Times New Roman" w:hAnsi="Times New Roman" w:cs="Times New Roman"/>
+                <w:b/>
+                <w:bCs/>
+                <w:sz w:val="24"/>
+                <w:szCs w:val="24"/>
+              </w:rPr>
+              <w:t>[m³]</w:t>
+            </w:r>
+          </w:p>
+        </w:tc>
+      </w:tr>
+      <w:tr>
+        <w:trPr>
+          <w:trHeight w:val="300"/>
+        </w:trPr>
+        <w:tc>
+          <w:tcPr>
+            <w:tcW w:w="4600" w:type="dxa"/>
+            <w:noWrap/>
+            <w:hideMark/>
+          </w:tcPr>
+          <w:p>
+            <w:pPr>
+              <w:ind w:firstLine="708"/>
+              <w:jc w:val="both"/>
+              <w:rPr>
+                <w:rFonts w:ascii="Times New Roman" w:hAnsi="Times New Roman" w:cs="Times New Roman"/>
+                <w:b/>
+                <w:bCs/>
+                <w:sz w:val="24"/>
+                <w:szCs w:val="24"/>
+              </w:rPr>
+            </w:pPr>
+            <w:r>
+              <w:rPr>
+                <w:rFonts w:ascii="Times New Roman" w:hAnsi="Times New Roman" w:cs="Times New Roman"/>
+                <w:b/>
+                <w:bCs/>
+                <w:sz w:val="24"/>
+                <w:szCs w:val="24"/>
+              </w:rPr>
+              <w:t>Volume do gasômetro</w:t>
+            </w:r>
+          </w:p>
+        </w:tc>
+        <w:tc>
+          <w:tcPr>
+            <w:tcW w:w="2080" w:type="dxa"/>
+            <w:noWrap/>
+            <w:hideMark/>
+          </w:tcPr>
+          <w:p>
+            <w:pPr>
+              <w:ind w:firstLine="708"/>
+              <w:jc w:val="both"/>
+              <w:rPr>
+                <w:rFonts w:ascii="Times New Roman" w:hAnsi="Times New Roman" w:cs="Times New Roman"/>
+                <w:b/>
+                <w:bCs/>
+                <w:sz w:val="24"/>
+                <w:szCs w:val="24"/>
+              </w:rPr>
+            </w:pPr>
+            <w:r>
+              <w:rPr>
+                <w:rFonts w:ascii="Times New Roman" w:hAnsi="Times New Roman" w:cs="Times New Roman"/>
+                <w:b/>
+                <w:bCs/>
+                <w:sz w:val="24"/>
+                <w:szCs w:val="24"/>
+              </w:rPr>
+              <w:t>6,57</w:t>
+            </w:r>
+          </w:p>
+        </w:tc>
+        <w:tc>
+          <w:tcPr>
+            <w:tcW w:w="960" w:type="dxa"/>
+            <w:noWrap/>
+            <w:hideMark/>
+          </w:tcPr>
+          <w:p>
+            <w:pPr>
+              <w:ind w:firstLine="708"/>
+              <w:jc w:val="both"/>
+              <w:rPr>
+                <w:rFonts w:ascii="Times New Roman" w:hAnsi="Times New Roman" w:cs="Times New Roman"/>
+                <w:b/>
+                <w:bCs/>
+                <w:sz w:val="24"/>
+                <w:szCs w:val="24"/>
+              </w:rPr>
+            </w:pPr>
+            <w:r>
+              <w:rPr>
+                <w:rFonts w:ascii="Times New Roman" w:hAnsi="Times New Roman" w:cs="Times New Roman"/>
+                <w:b/>
+                <w:bCs/>
+                <w:sz w:val="24"/>
+                <w:szCs w:val="24"/>
+              </w:rPr>
+              <w:t>[m³]</w:t>
+            </w:r>
+          </w:p>
+        </w:tc>
+      </w:tr>
+      <w:tr>
+        <w:trPr>
+          <w:trHeight w:val="300"/>
+        </w:trPr>
+        <w:tc>
+          <w:tcPr>
+            <w:tcW w:w="4600" w:type="dxa"/>
+            <w:noWrap/>
+            <w:hideMark/>
+          </w:tcPr>
+          <w:p>
+            <w:pPr>
+              <w:ind w:firstLine="708"/>
+              <w:jc w:val="both"/>
+              <w:rPr>
+                <w:rFonts w:ascii="Times New Roman" w:hAnsi="Times New Roman" w:cs="Times New Roman"/>
+                <w:b/>
+                <w:bCs/>
+                <w:sz w:val="24"/>
+                <w:szCs w:val="24"/>
+              </w:rPr>
+            </w:pPr>
+            <w:r>
+              <w:rPr>
+                <w:rFonts w:ascii="Times New Roman" w:hAnsi="Times New Roman" w:cs="Times New Roman"/>
+                <w:b/>
+                <w:bCs/>
+                <w:sz w:val="24"/>
+                <w:szCs w:val="24"/>
+              </w:rPr>
+              <w:t>Base menor do volume de segurança</w:t>
+            </w:r>
+          </w:p>
+        </w:tc>
+        <w:tc>
+          <w:tcPr>
+            <w:tcW w:w="2080" w:type="dxa"/>
+            <w:noWrap/>
+            <w:hideMark/>
+          </w:tcPr>
+          <w:p>
+            <w:pPr>
+              <w:ind w:firstLine="708"/>
+              <w:jc w:val="both"/>
+              <w:rPr>
+                <w:rFonts w:ascii="Times New Roman" w:hAnsi="Times New Roman" w:cs="Times New Roman"/>
+                <w:b/>
+                <w:bCs/>
+                <w:sz w:val="24"/>
+                <w:szCs w:val="24"/>
+              </w:rPr>
+            </w:pPr>
+            <w:r>
+              <w:rPr>
+                <w:rFonts w:ascii="Times New Roman" w:hAnsi="Times New Roman" w:cs="Times New Roman"/>
+                <w:b/>
+                <w:bCs/>
+                <w:sz w:val="24"/>
+                <w:szCs w:val="24"/>
+              </w:rPr>
+              <w:t>1,91</w:t>
+            </w:r>
+          </w:p>
+        </w:tc>
+        <w:tc>
+          <w:tcPr>
+            <w:tcW w:w="960" w:type="dxa"/>
+            <w:noWrap/>
+            <w:hideMark/>
+          </w:tcPr>
+          <w:p>
+            <w:pPr>
+              <w:ind w:firstLine="708"/>
+              <w:jc w:val="both"/>
+              <w:rPr>
+                <w:rFonts w:ascii="Times New Roman" w:hAnsi="Times New Roman" w:cs="Times New Roman"/>
+                <w:b/>
+                <w:bCs/>
+                <w:sz w:val="24"/>
+                <w:szCs w:val="24"/>
+              </w:rPr>
+            </w:pPr>
+            <w:r>
+              <w:rPr>
+                <w:rFonts w:ascii="Times New Roman" w:hAnsi="Times New Roman" w:cs="Times New Roman"/>
+                <w:b/>
+                <w:bCs/>
+                <w:sz w:val="24"/>
+                <w:szCs w:val="24"/>
+              </w:rPr>
+              <w:t>[m]</w:t>
+            </w:r>
+          </w:p>
+        </w:tc>
+      </w:tr>
+      <w:tr>
+        <w:trPr>
+          <w:trHeight w:val="300"/>
+        </w:trPr>
+        <w:tc>
+          <w:tcPr>
+            <w:tcW w:w="4600" w:type="dxa"/>
+            <w:noWrap/>
+            <w:hideMark/>
+          </w:tcPr>
+          <w:p>
+            <w:pPr>
+              <w:ind w:firstLine="708"/>
+              <w:jc w:val="both"/>
+              <w:rPr>
+                <w:rFonts w:ascii="Times New Roman" w:hAnsi="Times New Roman" w:cs="Times New Roman"/>
+                <w:b/>
+                <w:bCs/>
+                <w:sz w:val="24"/>
+                <w:szCs w:val="24"/>
+              </w:rPr>
+            </w:pPr>
+            <w:r>
+              <w:rPr>
+                <w:rFonts w:ascii="Times New Roman" w:hAnsi="Times New Roman" w:cs="Times New Roman"/>
+                <w:b/>
+                <w:bCs/>
+                <w:sz w:val="24"/>
+                <w:szCs w:val="24"/>
+              </w:rPr>
+              <w:t>Base maior do volume de segurança</w:t>
+            </w:r>
+          </w:p>
+        </w:tc>
+        <w:tc>
+          <w:tcPr>
+            <w:tcW w:w="2080" w:type="dxa"/>
+            <w:noWrap/>
+            <w:hideMark/>
+          </w:tcPr>
+          <w:p>
+            <w:pPr>
+              <w:ind w:firstLine="708"/>
+              <w:jc w:val="both"/>
+              <w:rPr>
+                <w:rFonts w:ascii="Times New Roman" w:hAnsi="Times New Roman" w:cs="Times New Roman"/>
+                <w:b/>
+                <w:bCs/>
+                <w:sz w:val="24"/>
+                <w:szCs w:val="24"/>
+              </w:rPr>
+            </w:pPr>
+            <w:r>
+              <w:rPr>
+                <w:rFonts w:ascii="Times New Roman" w:hAnsi="Times New Roman" w:cs="Times New Roman"/>
+                <w:b/>
+                <w:bCs/>
+                <w:sz w:val="24"/>
+                <w:szCs w:val="24"/>
+              </w:rPr>
+              <w:t>1,95</w:t>
+            </w:r>
+          </w:p>
+        </w:tc>
+        <w:tc>
+          <w:tcPr>
+            <w:tcW w:w="960" w:type="dxa"/>
+            <w:noWrap/>
+            <w:hideMark/>
+          </w:tcPr>
+          <w:p>
+            <w:pPr>
+              <w:ind w:firstLine="708"/>
+              <w:jc w:val="both"/>
+              <w:rPr>
+                <w:rFonts w:ascii="Times New Roman" w:hAnsi="Times New Roman" w:cs="Times New Roman"/>
+                <w:b/>
+                <w:bCs/>
+                <w:sz w:val="24"/>
+                <w:szCs w:val="24"/>
+              </w:rPr>
+            </w:pPr>
+            <w:r>
+              <w:rPr>
+                <w:rFonts w:ascii="Times New Roman" w:hAnsi="Times New Roman" w:cs="Times New Roman"/>
+                <w:b/>
+                <w:bCs/>
+                <w:sz w:val="24"/>
+                <w:szCs w:val="24"/>
+              </w:rPr>
+              <w:t>[m]</w:t>
+            </w:r>
+          </w:p>
+        </w:tc>
+      </w:tr>
+      <w:tr>
+        <w:trPr>
+          <w:trHeight w:val="300"/>
+        </w:trPr>
+        <w:tc>
+          <w:tcPr>
+            <w:tcW w:w="4600" w:type="dxa"/>
+            <w:noWrap/>
+            <w:hideMark/>
+          </w:tcPr>
+          <w:p>
+            <w:pPr>
+              <w:ind w:firstLine="708"/>
+              <w:jc w:val="both"/>
+              <w:rPr>
+                <w:rFonts w:ascii="Times New Roman" w:hAnsi="Times New Roman" w:cs="Times New Roman"/>
+                <w:b/>
+                <w:bCs/>
+                <w:sz w:val="24"/>
+                <w:szCs w:val="24"/>
+              </w:rPr>
+            </w:pPr>
+            <w:r>
+              <w:rPr>
+                <w:rFonts w:ascii="Times New Roman" w:hAnsi="Times New Roman" w:cs="Times New Roman"/>
+                <w:b/>
+                <w:bCs/>
+                <w:sz w:val="24"/>
+                <w:szCs w:val="24"/>
+              </w:rPr>
+              <w:t>Altura do volume de segurança</w:t>
+            </w:r>
+          </w:p>
+        </w:tc>
+        <w:tc>
+          <w:tcPr>
+            <w:tcW w:w="2080" w:type="dxa"/>
+            <w:noWrap/>
+            <w:hideMark/>
+          </w:tcPr>
+          <w:p>
+            <w:pPr>
+              <w:ind w:firstLine="708"/>
+              <w:jc w:val="both"/>
+              <w:rPr>
+                <w:rFonts w:ascii="Times New Roman" w:hAnsi="Times New Roman" w:cs="Times New Roman"/>
+                <w:b/>
+                <w:bCs/>
+                <w:sz w:val="24"/>
+                <w:szCs w:val="24"/>
+              </w:rPr>
+            </w:pPr>
+            <w:r>
+              <w:rPr>
+                <w:rFonts w:ascii="Times New Roman" w:hAnsi="Times New Roman" w:cs="Times New Roman"/>
+                <w:b/>
+                <w:bCs/>
+                <w:sz w:val="24"/>
+                <w:szCs w:val="24"/>
+              </w:rPr>
+              <w:t>0,06</w:t>
+            </w:r>
+          </w:p>
+        </w:tc>
+        <w:tc>
+          <w:tcPr>
+            <w:tcW w:w="960" w:type="dxa"/>
+            <w:noWrap/>
+            <w:hideMark/>
+          </w:tcPr>
+          <w:p>
+            <w:pPr>
+              <w:ind w:firstLine="708"/>
+              <w:jc w:val="both"/>
+              <w:rPr>
+                <w:rFonts w:ascii="Times New Roman" w:hAnsi="Times New Roman" w:cs="Times New Roman"/>
+                <w:b/>
+                <w:bCs/>
+                <w:sz w:val="24"/>
+                <w:szCs w:val="24"/>
+              </w:rPr>
+            </w:pPr>
+            <w:r>
+              <w:rPr>
+                <w:rFonts w:ascii="Times New Roman" w:hAnsi="Times New Roman" w:cs="Times New Roman"/>
+                <w:b/>
+                <w:bCs/>
+                <w:sz w:val="24"/>
+                <w:szCs w:val="24"/>
+              </w:rPr>
+              <w:t>[m]</w:t>
+            </w:r>
+          </w:p>
+        </w:tc>
+      </w:tr>
+      <w:tr>
+        <w:trPr>
+          <w:trHeight w:val="300"/>
+        </w:trPr>
+        <w:tc>
+          <w:tcPr>
+            <w:tcW w:w="4600" w:type="dxa"/>
+            <w:noWrap/>
+            <w:hideMark/>
+          </w:tcPr>
+          <w:p>
+            <w:pPr>
+              <w:ind w:firstLine="708"/>
+              <w:jc w:val="both"/>
+              <w:rPr>
+                <w:rFonts w:ascii="Times New Roman" w:hAnsi="Times New Roman" w:cs="Times New Roman"/>
+                <w:b/>
+                <w:bCs/>
+                <w:sz w:val="24"/>
+                <w:szCs w:val="24"/>
+              </w:rPr>
+            </w:pPr>
+            <w:r>
+              <w:rPr>
+                <w:rFonts w:ascii="Times New Roman" w:hAnsi="Times New Roman" w:cs="Times New Roman"/>
+                <w:b/>
+                <w:bCs/>
+                <w:sz w:val="24"/>
+                <w:szCs w:val="24"/>
+              </w:rPr>
+              <w:t>Área</w:t>
+            </w:r>
+            <w:r>
+              <w:rPr>
+                <w:rFonts w:ascii="Times New Roman" w:hAnsi="Times New Roman" w:cs="Times New Roman"/>
+                <w:b/>
+                <w:bCs/>
+                <w:sz w:val="24"/>
+                <w:szCs w:val="24"/>
+              </w:rPr>
+              <w:t xml:space="preserve"> da geomembrana para a fossa</w:t>
+            </w:r>
+          </w:p>
+        </w:tc>
+        <w:tc>
+          <w:tcPr>
+            <w:tcW w:w="2080" w:type="dxa"/>
+            <w:noWrap/>
+            <w:hideMark/>
+          </w:tcPr>
+          <w:p>
+            <w:pPr>
+              <w:ind w:firstLine="708"/>
+              <w:jc w:val="both"/>
+              <w:rPr>
+                <w:rFonts w:ascii="Times New Roman" w:hAnsi="Times New Roman" w:cs="Times New Roman"/>
+                <w:b/>
+                <w:bCs/>
+                <w:sz w:val="24"/>
+                <w:szCs w:val="24"/>
+              </w:rPr>
+            </w:pPr>
+            <w:r>
+              <w:rPr>
+                <w:rFonts w:ascii="Times New Roman" w:hAnsi="Times New Roman" w:cs="Times New Roman"/>
+                <w:b/>
+                <w:bCs/>
+                <w:sz w:val="24"/>
+                <w:szCs w:val="24"/>
+              </w:rPr>
+              <w:t>17,16</w:t>
+            </w:r>
+          </w:p>
+        </w:tc>
+        <w:tc>
+          <w:tcPr>
+            <w:tcW w:w="960" w:type="dxa"/>
+            <w:noWrap/>
+            <w:hideMark/>
+          </w:tcPr>
+          <w:p>
+            <w:pPr>
+              <w:ind w:firstLine="708"/>
+              <w:jc w:val="both"/>
+              <w:rPr>
+                <w:rFonts w:ascii="Times New Roman" w:hAnsi="Times New Roman" w:cs="Times New Roman"/>
+                <w:b/>
+                <w:bCs/>
+                <w:sz w:val="24"/>
+                <w:szCs w:val="24"/>
+              </w:rPr>
+            </w:pPr>
+            <w:r>
+              <w:rPr>
+                <w:rFonts w:ascii="Times New Roman" w:hAnsi="Times New Roman" w:cs="Times New Roman"/>
+                <w:b/>
+                <w:bCs/>
+                <w:sz w:val="24"/>
+                <w:szCs w:val="24"/>
+              </w:rPr>
+              <w:t>[m²]</w:t>
+            </w:r>
+          </w:p>
+        </w:tc>
+      </w:tr>
+      <w:tr>
+        <w:trPr>
+          <w:trHeight w:val="300"/>
+        </w:trPr>
+        <w:tc>
+          <w:tcPr>
+            <w:tcW w:w="4600" w:type="dxa"/>
+            <w:noWrap/>
+            <w:hideMark/>
+          </w:tcPr>
+          <w:p>
+            <w:pPr>
+              <w:ind w:firstLine="708"/>
+              <w:jc w:val="both"/>
+              <w:rPr>
+                <w:rFonts w:ascii="Times New Roman" w:hAnsi="Times New Roman" w:cs="Times New Roman"/>
+                <w:b/>
+                <w:bCs/>
+                <w:sz w:val="24"/>
+                <w:szCs w:val="24"/>
+              </w:rPr>
+            </w:pPr>
+            <w:r>
+              <w:rPr>
+                <w:rFonts w:ascii="Times New Roman" w:hAnsi="Times New Roman" w:cs="Times New Roman"/>
+                <w:b/>
+                <w:bCs/>
+                <w:sz w:val="24"/>
+                <w:szCs w:val="24"/>
+              </w:rPr>
+              <w:t>Área</w:t>
+            </w:r>
+            <w:r>
+              <w:rPr>
+                <w:rFonts w:ascii="Times New Roman" w:hAnsi="Times New Roman" w:cs="Times New Roman"/>
+                <w:b/>
+                <w:bCs/>
+                <w:sz w:val="24"/>
+                <w:szCs w:val="24"/>
+              </w:rPr>
+              <w:t xml:space="preserve"> da geomembrana para o gasômetro</w:t>
+            </w:r>
+          </w:p>
+        </w:tc>
+        <w:tc>
+          <w:tcPr>
+            <w:tcW w:w="2080" w:type="dxa"/>
+            <w:noWrap/>
+            <w:hideMark/>
+          </w:tcPr>
+          <w:p>
+            <w:pPr>
+              <w:ind w:firstLine="708"/>
+              <w:jc w:val="both"/>
+              <w:rPr>
+                <w:rFonts w:ascii="Times New Roman" w:hAnsi="Times New Roman" w:cs="Times New Roman"/>
+                <w:b/>
+                <w:bCs/>
+                <w:sz w:val="24"/>
+                <w:szCs w:val="24"/>
+              </w:rPr>
+            </w:pPr>
+            <w:r>
+              <w:rPr>
+                <w:rFonts w:ascii="Times New Roman" w:hAnsi="Times New Roman" w:cs="Times New Roman"/>
+                <w:b/>
+                <w:bCs/>
+                <w:sz w:val="24"/>
+                <w:szCs w:val="24"/>
+              </w:rPr>
+              <w:t>26,51</w:t>
+            </w:r>
+          </w:p>
+        </w:tc>
+        <w:tc>
+          <w:tcPr>
+            <w:tcW w:w="960" w:type="dxa"/>
+            <w:noWrap/>
+            <w:hideMark/>
+          </w:tcPr>
+          <w:p>
+            <w:pPr>
+              <w:ind w:firstLine="708"/>
+              <w:jc w:val="both"/>
+              <w:rPr>
+                <w:rFonts w:ascii="Times New Roman" w:hAnsi="Times New Roman" w:cs="Times New Roman"/>
+                <w:b/>
+                <w:bCs/>
+                <w:sz w:val="24"/>
+                <w:szCs w:val="24"/>
+              </w:rPr>
+            </w:pPr>
+            <w:r>
+              <w:rPr>
+                <w:rFonts w:ascii="Times New Roman" w:hAnsi="Times New Roman" w:cs="Times New Roman"/>
+                <w:b/>
+                <w:bCs/>
+                <w:sz w:val="24"/>
+                <w:szCs w:val="24"/>
+              </w:rPr>
+              <w:t>[m²]</w:t>
+            </w:r>
+          </w:p>
+        </w:tc>
+      </w:tr>
+      <w:tr>
+        <w:trPr>
+          <w:trHeight w:val="300"/>
+        </w:trPr>
+        <w:tc>
+          <w:tcPr>
+            <w:tcW w:w="4600" w:type="dxa"/>
+            <w:noWrap/>
+            <w:hideMark/>
+          </w:tcPr>
+          <w:p>
+            <w:pPr>
+              <w:ind w:firstLine="708"/>
+              <w:jc w:val="both"/>
+              <w:rPr>
+                <w:rFonts w:ascii="Times New Roman" w:hAnsi="Times New Roman" w:cs="Times New Roman"/>
+                <w:b/>
+                <w:bCs/>
+                <w:sz w:val="24"/>
+                <w:szCs w:val="24"/>
+              </w:rPr>
+            </w:pPr>
+            <w:r>
+              <w:rPr>
+                <w:rFonts w:ascii="Times New Roman" w:hAnsi="Times New Roman" w:cs="Times New Roman"/>
+                <w:b/>
+                <w:bCs/>
+                <w:sz w:val="24"/>
+                <w:szCs w:val="24"/>
+              </w:rPr>
+              <w:t>Á</w:t>
+            </w:r>
+            <w:r>
+              <w:rPr>
+                <w:rFonts w:ascii="Times New Roman" w:hAnsi="Times New Roman" w:cs="Times New Roman"/>
+                <w:b/>
+                <w:bCs/>
+                <w:sz w:val="24"/>
+                <w:szCs w:val="24"/>
+              </w:rPr>
+              <w:t>rea</w:t>
+            </w:r>
+            <w:r>
+              <w:rPr>
+                <w:rFonts w:ascii="Times New Roman" w:hAnsi="Times New Roman" w:cs="Times New Roman"/>
+                <w:b/>
+                <w:bCs/>
+                <w:sz w:val="24"/>
+                <w:szCs w:val="24"/>
+              </w:rPr>
+              <w:t xml:space="preserve"> total da geomembrana</w:t>
+            </w:r>
+          </w:p>
+        </w:tc>
+        <w:tc>
+          <w:tcPr>
+            <w:tcW w:w="2080" w:type="dxa"/>
+            <w:noWrap/>
+            <w:hideMark/>
+          </w:tcPr>
+          <w:p>
+            <w:pPr>
+              <w:ind w:firstLine="708"/>
+              <w:jc w:val="both"/>
+              <w:rPr>
+                <w:rFonts w:ascii="Times New Roman" w:hAnsi="Times New Roman" w:cs="Times New Roman"/>
+                <w:b/>
+                <w:bCs/>
+                <w:sz w:val="24"/>
+                <w:szCs w:val="24"/>
+              </w:rPr>
+            </w:pPr>
+            <w:r>
+              <w:rPr>
+                <w:rFonts w:ascii="Times New Roman" w:hAnsi="Times New Roman" w:cs="Times New Roman"/>
+                <w:b/>
+                <w:bCs/>
+                <w:sz w:val="24"/>
+                <w:szCs w:val="24"/>
+              </w:rPr>
+              <w:t>43,67</w:t>
+            </w:r>
+          </w:p>
+        </w:tc>
+        <w:tc>
+          <w:tcPr>
+            <w:tcW w:w="960" w:type="dxa"/>
+            <w:noWrap/>
+            <w:hideMark/>
+          </w:tcPr>
+          <w:p>
+            <w:pPr>
+              <w:ind w:firstLine="708"/>
+              <w:jc w:val="both"/>
+              <w:rPr>
+                <w:rFonts w:ascii="Times New Roman" w:hAnsi="Times New Roman" w:cs="Times New Roman"/>
+                <w:b/>
+                <w:bCs/>
+                <w:sz w:val="24"/>
+                <w:szCs w:val="24"/>
+              </w:rPr>
+            </w:pPr>
+            <w:r>
+              <w:rPr>
+                <w:rFonts w:ascii="Times New Roman" w:hAnsi="Times New Roman" w:cs="Times New Roman"/>
+                <w:b/>
+                <w:bCs/>
+                <w:sz w:val="24"/>
+                <w:szCs w:val="24"/>
+              </w:rPr>
+              <w:t>[m²]</w:t>
+            </w:r>
+          </w:p>
+        </w:tc>
+      </w:tr>
+      <w:tr>
+        <w:trPr>
+          <w:trHeight w:val="300"/>
+        </w:trPr>
+        <w:tc>
+          <w:tcPr>
+            <w:tcW w:w="4600" w:type="dxa"/>
+            <w:noWrap/>
+            <w:hideMark/>
+          </w:tcPr>
+          <w:p>
+            <w:pPr>
+              <w:ind w:firstLine="708"/>
+              <w:jc w:val="both"/>
+              <w:rPr>
+                <w:rFonts w:ascii="Times New Roman" w:hAnsi="Times New Roman" w:cs="Times New Roman"/>
+                <w:b/>
+                <w:bCs/>
+                <w:sz w:val="24"/>
+                <w:szCs w:val="24"/>
+              </w:rPr>
+            </w:pPr>
+            <w:r>
+              <w:rPr>
+                <w:rFonts w:ascii="Times New Roman" w:hAnsi="Times New Roman" w:cs="Times New Roman"/>
+                <w:b/>
+                <w:bCs/>
+                <w:sz w:val="24"/>
+                <w:szCs w:val="24"/>
+              </w:rPr>
+              <w:t>Altura da Campana em relação ao solo</w:t>
+            </w:r>
+          </w:p>
+        </w:tc>
+        <w:tc>
+          <w:tcPr>
+            <w:tcW w:w="2080" w:type="dxa"/>
+            <w:noWrap/>
+            <w:hideMark/>
+          </w:tcPr>
+          <w:p>
+            <w:pPr>
+              <w:ind w:firstLine="708"/>
+              <w:jc w:val="both"/>
+              <w:rPr>
+                <w:rFonts w:ascii="Times New Roman" w:hAnsi="Times New Roman" w:cs="Times New Roman"/>
+                <w:b/>
+                <w:bCs/>
+                <w:sz w:val="24"/>
+                <w:szCs w:val="24"/>
+              </w:rPr>
+            </w:pPr>
+            <w:r>
+              <w:rPr>
+                <w:rFonts w:ascii="Times New Roman" w:hAnsi="Times New Roman" w:cs="Times New Roman"/>
+                <w:b/>
+                <w:bCs/>
+                <w:sz w:val="24"/>
+                <w:szCs w:val="24"/>
+              </w:rPr>
+              <w:t>0,74</w:t>
+            </w:r>
+          </w:p>
+        </w:tc>
+        <w:tc>
+          <w:tcPr>
+            <w:tcW w:w="960" w:type="dxa"/>
+            <w:noWrap/>
+            <w:hideMark/>
+          </w:tcPr>
+          <w:p>
+            <w:pPr>
+              <w:ind w:firstLine="708"/>
+              <w:jc w:val="both"/>
+              <w:rPr>
+                <w:rFonts w:ascii="Times New Roman" w:hAnsi="Times New Roman" w:cs="Times New Roman"/>
+                <w:b/>
+                <w:bCs/>
+                <w:sz w:val="24"/>
+                <w:szCs w:val="24"/>
+              </w:rPr>
+            </w:pPr>
+            <w:r>
+              <w:rPr>
+                <w:rFonts w:ascii="Times New Roman" w:hAnsi="Times New Roman" w:cs="Times New Roman"/>
+                <w:b/>
+                <w:bCs/>
+                <w:sz w:val="24"/>
+                <w:szCs w:val="24"/>
+              </w:rPr>
+              <w:t>[m]</w:t>
+            </w:r>
+          </w:p>
+        </w:tc>
+      </w:tr>
+      <w:tr>
+        <w:trPr>
+          <w:trHeight w:val="300"/>
+        </w:trPr>
+        <w:tc>
+          <w:tcPr>
+            <w:tcW w:w="4600" w:type="dxa"/>
+            <w:noWrap/>
+            <w:hideMark/>
+          </w:tcPr>
+          <w:p>
+            <w:pPr>
+              <w:ind w:firstLine="708"/>
+              <w:jc w:val="both"/>
+              <w:rPr>
+                <w:rFonts w:ascii="Times New Roman" w:hAnsi="Times New Roman" w:cs="Times New Roman"/>
+                <w:b/>
+                <w:bCs/>
+                <w:sz w:val="24"/>
+                <w:szCs w:val="24"/>
+              </w:rPr>
+            </w:pPr>
+            <w:r>
+              <w:rPr>
+                <w:rFonts w:ascii="Times New Roman" w:hAnsi="Times New Roman" w:cs="Times New Roman"/>
+                <w:b/>
+                <w:bCs/>
+                <w:sz w:val="24"/>
+                <w:szCs w:val="24"/>
+              </w:rPr>
+              <w:t>Comprimento do biodigestor</w:t>
+            </w:r>
+          </w:p>
+        </w:tc>
+        <w:tc>
+          <w:tcPr>
+            <w:tcW w:w="2080" w:type="dxa"/>
+            <w:noWrap/>
+            <w:hideMark/>
+          </w:tcPr>
+          <w:p>
+            <w:pPr>
+              <w:ind w:firstLine="708"/>
+              <w:jc w:val="both"/>
+              <w:rPr>
+                <w:rFonts w:ascii="Times New Roman" w:hAnsi="Times New Roman" w:cs="Times New Roman"/>
+                <w:b/>
+                <w:bCs/>
+                <w:sz w:val="24"/>
+                <w:szCs w:val="24"/>
+              </w:rPr>
+            </w:pPr>
+            <w:r>
+              <w:rPr>
+                <w:rFonts w:ascii="Times New Roman" w:hAnsi="Times New Roman" w:cs="Times New Roman"/>
+                <w:b/>
+                <w:bCs/>
+                <w:sz w:val="24"/>
+                <w:szCs w:val="24"/>
+              </w:rPr>
+              <w:t>5,95</w:t>
+            </w:r>
+          </w:p>
+        </w:tc>
+        <w:tc>
+          <w:tcPr>
+            <w:tcW w:w="960" w:type="dxa"/>
+            <w:noWrap/>
+            <w:hideMark/>
+          </w:tcPr>
+          <w:p>
+            <w:pPr>
+              <w:ind w:firstLine="708"/>
+              <w:jc w:val="both"/>
+              <w:rPr>
+                <w:rFonts w:ascii="Times New Roman" w:hAnsi="Times New Roman" w:cs="Times New Roman"/>
+                <w:b/>
+                <w:bCs/>
+                <w:sz w:val="24"/>
+                <w:szCs w:val="24"/>
+              </w:rPr>
+            </w:pPr>
+            <w:r>
+              <w:rPr>
+                <w:rFonts w:ascii="Times New Roman" w:hAnsi="Times New Roman" w:cs="Times New Roman"/>
+                <w:b/>
+                <w:bCs/>
+                <w:sz w:val="24"/>
+                <w:szCs w:val="24"/>
+              </w:rPr>
+              <w:t>[m]</w:t>
+            </w:r>
+          </w:p>
+        </w:tc>
+      </w:tr>
+    </w:tbl>
+    <w:p>
+      <w:pPr>
+        <w:ind w:firstLine="708"/>
+        <w:jc w:val="both"/>
+        <w:rPr>
+          <w:rFonts w:ascii="Times New Roman" w:hAnsi="Times New Roman" w:cs="Times New Roman"/>
+          <w:b/>
+          <w:bCs/>
+          <w:sz w:val="24"/>
+          <w:szCs w:val="24"/>
+        </w:rPr>
+      </w:pPr>
     </w:p>
     <w:p>
       <w:pPr>
@@ -519,7 +2429,6 @@
           <w:sz w:val="24"/>
           <w:szCs w:val="24"/>
         </w:rPr>
-        <w:lastRenderedPageBreak/>
         <w:t>Utilizando a área da fossa e o volume útil do biodigestor, podemos calcular o comprimento como:</w:t>
       </w:r>
     </w:p>
@@ -581,80 +2490,74 @@
               <w:sz w:val="24"/>
               <w:szCs w:val="24"/>
             </w:rPr>
-            <m:t>=6.645m</m:t>
+            <m:t>=</m:t>
+          </m:r>
+          <m:r>
+            <w:rPr>
+              <w:rFonts w:ascii="Cambria Math" w:hAnsi="Cambria Math" w:cs="Times New Roman"/>
+              <w:sz w:val="24"/>
+              <w:szCs w:val="24"/>
+            </w:rPr>
+            <m:t>5,95</m:t>
+          </m:r>
+          <m:r>
+            <w:rPr>
+              <w:rFonts w:ascii="Cambria Math" w:hAnsi="Cambria Math" w:cs="Times New Roman"/>
+              <w:sz w:val="24"/>
+              <w:szCs w:val="24"/>
+            </w:rPr>
+            <m:t>m</m:t>
           </m:r>
         </m:oMath>
       </m:oMathPara>
     </w:p>
     <w:p>
       <w:pPr>
-        <w:ind w:firstLine="708"/>
         <w:jc w:val="both"/>
         <w:rPr>
-          <w:rFonts w:ascii="Times New Roman" w:eastAsiaTheme="minorEastAsia" w:hAnsi="Times New Roman" w:cs="Times New Roman"/>
+          <w:rFonts w:ascii="Times New Roman" w:hAnsi="Times New Roman" w:cs="Times New Roman"/>
           <w:sz w:val="24"/>
           <w:szCs w:val="24"/>
         </w:rPr>
       </w:pPr>
       <w:r>
         <w:rPr>
-          <w:rFonts w:ascii="Times New Roman" w:eastAsiaTheme="minorEastAsia" w:hAnsi="Times New Roman" w:cs="Times New Roman"/>
-          <w:sz w:val="24"/>
-          <w:szCs w:val="24"/>
-        </w:rPr>
-        <w:t>Agora que temos o comprimento do biodigestor, podemos calcular os volumes característicos e assim gerar uma tabela mais completa, como se segue:</w:t>
+          <w:rFonts w:ascii="Times New Roman" w:hAnsi="Times New Roman" w:cs="Times New Roman"/>
+          <w:sz w:val="24"/>
+          <w:szCs w:val="24"/>
+        </w:rPr>
+        <w:t>Foi adicionado um volume de 5% do volume total da fossa para garantir uma margem de segurança contra riscos de transbordamento. Esses mesmos 5% foram retirados do volume da campana, assim a porcentagem de fase gasosa não se altera.</w:t>
       </w:r>
     </w:p>
     <w:p>
       <w:pPr>
-        <w:ind w:firstLine="708"/>
         <w:jc w:val="both"/>
         <w:rPr>
-          <w:rFonts w:ascii="Times New Roman" w:eastAsiaTheme="minorEastAsia" w:hAnsi="Times New Roman" w:cs="Times New Roman"/>
-          <w:sz w:val="24"/>
-          <w:szCs w:val="24"/>
-        </w:rPr>
-      </w:pPr>
-    </w:p>
-    <w:p>
-      <w:pPr>
-        <w:jc w:val="both"/>
-        <w:rPr>
-          <w:rFonts w:ascii="Times New Roman" w:eastAsiaTheme="minorEastAsia" w:hAnsi="Times New Roman" w:cs="Times New Roman"/>
-          <w:i/>
-          <w:iCs/>
-          <w:sz w:val="20"/>
-          <w:szCs w:val="20"/>
+          <w:rFonts w:ascii="Times New Roman" w:hAnsi="Times New Roman" w:cs="Times New Roman"/>
+          <w:sz w:val="24"/>
+          <w:szCs w:val="24"/>
         </w:rPr>
       </w:pPr>
       <w:r>
         <w:rPr>
-          <w:rFonts w:ascii="Times New Roman" w:eastAsiaTheme="minorEastAsia" w:hAnsi="Times New Roman" w:cs="Times New Roman"/>
-          <w:i/>
-          <w:iCs/>
-          <w:sz w:val="20"/>
-          <w:szCs w:val="20"/>
-        </w:rPr>
-        <w:t>Tabela 2 – Parâmetros de construção do biodigestor</w:t>
-      </w:r>
-    </w:p>
-    <w:p>
-      <w:pPr>
-        <w:jc w:val="both"/>
-        <w:rPr>
-          <w:rFonts w:ascii="Times New Roman" w:hAnsi="Times New Roman" w:cs="Times New Roman"/>
-          <w:i/>
-          <w:iCs/>
-          <w:sz w:val="20"/>
-          <w:szCs w:val="20"/>
-        </w:rPr>
-      </w:pPr>
-      <w:r>
+          <w:rFonts w:ascii="Times New Roman" w:hAnsi="Times New Roman" w:cs="Times New Roman"/>
+          <w:noProof/>
+          <w:sz w:val="24"/>
+          <w:szCs w:val="24"/>
+        </w:rPr>
         <w:drawing>
-          <wp:inline distT="0" distB="0" distL="0" distR="0" wp14:anchorId="164BBACE" wp14:editId="2467BF01">
-            <wp:extent cx="4857750" cy="3819525"/>
-            <wp:effectExtent l="0" t="0" r="0" b="9525"/>
-            <wp:docPr id="3" name="Imagem 3"/>
+          <wp:anchor distT="0" distB="0" distL="114300" distR="114300" simplePos="0" relativeHeight="251658240" behindDoc="0" locked="0" layoutInCell="1" allowOverlap="1" wp14:anchorId="63C0E66D" wp14:editId="3671C54A">
+            <wp:simplePos x="0" y="0"/>
+            <wp:positionH relativeFrom="margin">
+              <wp:align>left</wp:align>
+            </wp:positionH>
+            <wp:positionV relativeFrom="paragraph">
+              <wp:posOffset>380077</wp:posOffset>
+            </wp:positionV>
+            <wp:extent cx="5391785" cy="3035935"/>
+            <wp:effectExtent l="0" t="0" r="0" b="0"/>
+            <wp:wrapTopAndBottom/>
+            <wp:docPr id="1" name="Imagem 1"/>
             <wp:cNvGraphicFramePr>
               <a:graphicFrameLocks xmlns:a="http://schemas.openxmlformats.org/drawingml/2006/main" noChangeAspect="1"/>
             </wp:cNvGraphicFramePr>
@@ -662,13 +2565,13 @@
               <a:graphicData uri="http://schemas.openxmlformats.org/drawingml/2006/picture">
                 <pic:pic xmlns:pic="http://schemas.openxmlformats.org/drawingml/2006/picture">
                   <pic:nvPicPr>
-                    <pic:cNvPr id="0" name="Picture 1"/>
+                    <pic:cNvPr id="0" name="Picture 6"/>
                     <pic:cNvPicPr>
                       <a:picLocks noChangeAspect="1" noChangeArrowheads="1"/>
                     </pic:cNvPicPr>
                   </pic:nvPicPr>
                   <pic:blipFill>
-                    <a:blip r:embed="rId6">
+                    <a:blip r:embed="rId5">
                       <a:extLst>
                         <a:ext uri="{28A0092B-C50C-407E-A947-70E740481C1C}">
                           <a14:useLocalDpi xmlns:a14="http://schemas.microsoft.com/office/drawing/2010/main" val="0"/>
@@ -683,7 +2586,7 @@
                   <pic:spPr bwMode="auto">
                     <a:xfrm>
                       <a:off x="0" y="0"/>
-                      <a:ext cx="4857750" cy="3819525"/>
+                      <a:ext cx="5391785" cy="3035935"/>
                     </a:xfrm>
                     <a:prstGeom prst="rect">
                       <a:avLst/>
@@ -696,47 +2599,12 @@
                 </pic:pic>
               </a:graphicData>
             </a:graphic>
-          </wp:inline>
+            <wp14:sizeRelV relativeFrom="margin">
+              <wp14:pctHeight>0</wp14:pctHeight>
+            </wp14:sizeRelV>
+          </wp:anchor>
         </w:drawing>
       </w:r>
-    </w:p>
-    <w:p>
-      <w:pPr>
-        <w:jc w:val="both"/>
-        <w:rPr>
-          <w:rFonts w:ascii="Times New Roman" w:hAnsi="Times New Roman" w:cs="Times New Roman"/>
-          <w:sz w:val="24"/>
-          <w:szCs w:val="24"/>
-        </w:rPr>
-      </w:pPr>
-    </w:p>
-    <w:p>
-      <w:pPr>
-        <w:jc w:val="both"/>
-        <w:rPr>
-          <w:rFonts w:ascii="Times New Roman" w:hAnsi="Times New Roman" w:cs="Times New Roman"/>
-          <w:sz w:val="24"/>
-          <w:szCs w:val="24"/>
-        </w:rPr>
-      </w:pPr>
-      <w:r>
-        <w:rPr>
-          <w:rFonts w:ascii="Times New Roman" w:hAnsi="Times New Roman" w:cs="Times New Roman"/>
-          <w:sz w:val="24"/>
-          <w:szCs w:val="24"/>
-        </w:rPr>
-        <w:t>Foi adicionado um volume de 5% do volume total da fossa para garantir uma margem de segurança contra riscos de transbordamento. Esses mesmos 5% foram retirados do volume da campana, assim a porcentagem de fase gasosa não se altera.</w:t>
-      </w:r>
-    </w:p>
-    <w:p>
-      <w:pPr>
-        <w:jc w:val="both"/>
-        <w:rPr>
-          <w:rFonts w:ascii="Times New Roman" w:hAnsi="Times New Roman" w:cs="Times New Roman"/>
-          <w:sz w:val="24"/>
-          <w:szCs w:val="24"/>
-        </w:rPr>
-      </w:pPr>
       <w:r>
         <w:rPr>
           <w:rFonts w:ascii="Times New Roman" w:hAnsi="Times New Roman" w:cs="Times New Roman"/>
@@ -755,73 +2623,6 @@
           <w:szCs w:val="24"/>
         </w:rPr>
       </w:pPr>
-    </w:p>
-    <w:p>
-      <w:pPr>
-        <w:jc w:val="both"/>
-        <w:rPr>
-          <w:rFonts w:ascii="Times New Roman" w:hAnsi="Times New Roman" w:cs="Times New Roman"/>
-          <w:sz w:val="24"/>
-          <w:szCs w:val="24"/>
-        </w:rPr>
-      </w:pPr>
-      <w:r>
-        <w:rPr>
-          <w:rFonts w:ascii="Times New Roman" w:hAnsi="Times New Roman" w:cs="Times New Roman"/>
-          <w:noProof/>
-          <w:sz w:val="24"/>
-          <w:szCs w:val="24"/>
-        </w:rPr>
-        <w:lastRenderedPageBreak/>
-        <w:drawing>
-          <wp:inline distT="0" distB="0" distL="0" distR="0" wp14:anchorId="675F97C0" wp14:editId="4998849A">
-            <wp:extent cx="5391150" cy="3886200"/>
-            <wp:effectExtent l="0" t="0" r="0" b="0"/>
-            <wp:docPr id="4" name="Imagem 4"/>
-            <wp:cNvGraphicFramePr>
-              <a:graphicFrameLocks xmlns:a="http://schemas.openxmlformats.org/drawingml/2006/main" noChangeAspect="1"/>
-            </wp:cNvGraphicFramePr>
-            <a:graphic xmlns:a="http://schemas.openxmlformats.org/drawingml/2006/main">
-              <a:graphicData uri="http://schemas.openxmlformats.org/drawingml/2006/picture">
-                <pic:pic xmlns:pic="http://schemas.openxmlformats.org/drawingml/2006/picture">
-                  <pic:nvPicPr>
-                    <pic:cNvPr id="0" name="Picture 2"/>
-                    <pic:cNvPicPr>
-                      <a:picLocks noChangeAspect="1" noChangeArrowheads="1"/>
-                    </pic:cNvPicPr>
-                  </pic:nvPicPr>
-                  <pic:blipFill>
-                    <a:blip r:embed="rId7">
-                      <a:extLst>
-                        <a:ext uri="{28A0092B-C50C-407E-A947-70E740481C1C}">
-                          <a14:useLocalDpi xmlns:a14="http://schemas.microsoft.com/office/drawing/2010/main" val="0"/>
-                        </a:ext>
-                      </a:extLst>
-                    </a:blip>
-                    <a:srcRect/>
-                    <a:stretch>
-                      <a:fillRect/>
-                    </a:stretch>
-                  </pic:blipFill>
-                  <pic:spPr bwMode="auto">
-                    <a:xfrm>
-                      <a:off x="0" y="0"/>
-                      <a:ext cx="5391150" cy="3886200"/>
-                    </a:xfrm>
-                    <a:prstGeom prst="rect">
-                      <a:avLst/>
-                    </a:prstGeom>
-                    <a:noFill/>
-                    <a:ln>
-                      <a:noFill/>
-                    </a:ln>
-                  </pic:spPr>
-                </pic:pic>
-              </a:graphicData>
-            </a:graphic>
-          </wp:inline>
-        </w:drawing>
-      </w:r>
     </w:p>
     <w:p>
       <w:pPr>
@@ -968,25 +2769,7 @@
           <w:sz w:val="24"/>
           <w:szCs w:val="24"/>
         </w:rPr>
-        <w:t xml:space="preserve">Exceder na carga diária pode acarretar em avarias na geomembrana devido </w:t>
-      </w:r>
-      <w:proofErr w:type="spellStart"/>
-      <w:r>
-        <w:rPr>
-          <w:rFonts w:ascii="Times New Roman" w:hAnsi="Times New Roman" w:cs="Times New Roman"/>
-          <w:sz w:val="24"/>
-          <w:szCs w:val="24"/>
-        </w:rPr>
-        <w:t>á</w:t>
-      </w:r>
-      <w:proofErr w:type="spellEnd"/>
-      <w:r>
-        <w:rPr>
-          <w:rFonts w:ascii="Times New Roman" w:hAnsi="Times New Roman" w:cs="Times New Roman"/>
-          <w:sz w:val="24"/>
-          <w:szCs w:val="24"/>
-        </w:rPr>
-        <w:t xml:space="preserve"> falta de espaço para o gás produzido. </w:t>
+        <w:t xml:space="preserve">Exceder na carga diária pode acarretar em avarias na geomembrana devido á falta de espaço para o gás produzido. </w:t>
       </w:r>
     </w:p>
     <w:p>
@@ -1147,7 +2930,7 @@
           <w:szCs w:val="24"/>
         </w:rPr>
       </w:pPr>
-      <w:hyperlink r:id="rId8" w:history="1">
+      <w:hyperlink r:id="rId6" w:history="1">
         <w:r>
           <w:rPr>
             <w:rStyle w:val="Hyperlink"/>
@@ -2060,7 +3843,6 @@
   <w:style w:type="character" w:default="1" w:styleId="Fontepargpadro">
     <w:name w:val="Default Paragraph Font"/>
     <w:uiPriority w:val="1"/>
-    <w:semiHidden/>
     <w:unhideWhenUsed/>
   </w:style>
   <w:style w:type="table" w:default="1" w:styleId="Tabelanormal">
@@ -2143,6 +3925,25 @@
       <w:color w:val="605E5C"/>
       <w:shd w:val="clear" w:color="auto" w:fill="E1DFDD"/>
     </w:rPr>
+  </w:style>
+  <w:style w:type="table" w:styleId="Tabelacomgrade">
+    <w:name w:val="Table Grid"/>
+    <w:basedOn w:val="Tabelanormal"/>
+    <w:uiPriority w:val="39"/>
+    <w:rsid w:val="00087C04"/>
+    <w:pPr>
+      <w:spacing w:after="0" w:line="240" w:lineRule="auto"/>
+    </w:pPr>
+    <w:tblPr>
+      <w:tblBorders>
+        <w:top w:val="single" w:sz="4" w:space="0" w:color="auto"/>
+        <w:left w:val="single" w:sz="4" w:space="0" w:color="auto"/>
+        <w:bottom w:val="single" w:sz="4" w:space="0" w:color="auto"/>
+        <w:right w:val="single" w:sz="4" w:space="0" w:color="auto"/>
+        <w:insideH w:val="single" w:sz="4" w:space="0" w:color="auto"/>
+        <w:insideV w:val="single" w:sz="4" w:space="0" w:color="auto"/>
+      </w:tblBorders>
+    </w:tblPr>
   </w:style>
 </w:styles>
 </file>

</xml_diff>

<commit_message>
alterando o comprimento do bio
</commit_message>
<xml_diff>
--- a/Dimensionamento_do_biodigestor.docx
+++ b/Dimensionamento_do_biodigestor.docx
@@ -456,7 +456,7 @@
       <w:tblGrid>
         <w:gridCol w:w="4600"/>
         <w:gridCol w:w="2080"/>
-        <w:gridCol w:w="1356"/>
+        <w:gridCol w:w="1743"/>
       </w:tblGrid>
       <w:tr>
         <w:trPr>
@@ -471,7 +471,7 @@
           <w:p>
             <w:pPr>
               <w:ind w:firstLine="708"/>
-              <w:jc w:val="both"/>
+              <w:jc w:val="center"/>
               <w:rPr>
                 <w:rFonts w:ascii="Times New Roman" w:hAnsi="Times New Roman" w:cs="Times New Roman"/>
                 <w:b/>
@@ -566,24 +566,24 @@
           <w:p>
             <w:pPr>
               <w:ind w:firstLine="708"/>
-              <w:jc w:val="both"/>
-              <w:rPr>
-                <w:rFonts w:ascii="Times New Roman" w:hAnsi="Times New Roman" w:cs="Times New Roman"/>
-                <w:b/>
-                <w:bCs/>
-                <w:sz w:val="24"/>
-                <w:szCs w:val="24"/>
-              </w:rPr>
-            </w:pPr>
-            <w:r>
-              <w:rPr>
-                <w:rFonts w:ascii="Times New Roman" w:hAnsi="Times New Roman" w:cs="Times New Roman"/>
-                <w:b/>
-                <w:bCs/>
-                <w:sz w:val="24"/>
-                <w:szCs w:val="24"/>
-              </w:rPr>
-              <w:t xml:space="preserve">Base da fossa </w:t>
+              <w:jc w:val="center"/>
+              <w:rPr>
+                <w:rFonts w:ascii="Times New Roman" w:hAnsi="Times New Roman" w:cs="Times New Roman"/>
+                <w:b/>
+                <w:bCs/>
+                <w:sz w:val="24"/>
+                <w:szCs w:val="24"/>
+              </w:rPr>
+            </w:pPr>
+            <w:r>
+              <w:rPr>
+                <w:rFonts w:ascii="Times New Roman" w:hAnsi="Times New Roman" w:cs="Times New Roman"/>
+                <w:b/>
+                <w:bCs/>
+                <w:sz w:val="24"/>
+                <w:szCs w:val="24"/>
+              </w:rPr>
+              <w:t>Base da fossa</w:t>
             </w:r>
           </w:p>
         </w:tc>
@@ -661,7 +661,7 @@
           <w:p>
             <w:pPr>
               <w:ind w:firstLine="708"/>
-              <w:jc w:val="both"/>
+              <w:jc w:val="center"/>
               <w:rPr>
                 <w:rFonts w:ascii="Times New Roman" w:hAnsi="Times New Roman" w:cs="Times New Roman"/>
                 <w:b/>
@@ -756,7 +756,7 @@
           <w:p>
             <w:pPr>
               <w:ind w:firstLine="708"/>
-              <w:jc w:val="both"/>
+              <w:jc w:val="center"/>
               <w:rPr>
                 <w:rFonts w:ascii="Times New Roman" w:hAnsi="Times New Roman" w:cs="Times New Roman"/>
                 <w:b/>
@@ -851,7 +851,7 @@
           <w:p>
             <w:pPr>
               <w:ind w:firstLine="708"/>
-              <w:jc w:val="both"/>
+              <w:jc w:val="center"/>
               <w:rPr>
                 <w:rFonts w:ascii="Times New Roman" w:hAnsi="Times New Roman" w:cs="Times New Roman"/>
                 <w:b/>
@@ -946,24 +946,24 @@
           <w:p>
             <w:pPr>
               <w:ind w:firstLine="708"/>
-              <w:jc w:val="both"/>
-              <w:rPr>
-                <w:rFonts w:ascii="Times New Roman" w:hAnsi="Times New Roman" w:cs="Times New Roman"/>
-                <w:b/>
-                <w:bCs/>
-                <w:sz w:val="24"/>
-                <w:szCs w:val="24"/>
-              </w:rPr>
-            </w:pPr>
-            <w:r>
-              <w:rPr>
-                <w:rFonts w:ascii="Times New Roman" w:hAnsi="Times New Roman" w:cs="Times New Roman"/>
-                <w:b/>
-                <w:bCs/>
-                <w:sz w:val="24"/>
-                <w:szCs w:val="24"/>
-              </w:rPr>
-              <w:t xml:space="preserve">Área da campana </w:t>
+              <w:jc w:val="center"/>
+              <w:rPr>
+                <w:rFonts w:ascii="Times New Roman" w:hAnsi="Times New Roman" w:cs="Times New Roman"/>
+                <w:b/>
+                <w:bCs/>
+                <w:sz w:val="24"/>
+                <w:szCs w:val="24"/>
+              </w:rPr>
+            </w:pPr>
+            <w:r>
+              <w:rPr>
+                <w:rFonts w:ascii="Times New Roman" w:hAnsi="Times New Roman" w:cs="Times New Roman"/>
+                <w:b/>
+                <w:bCs/>
+                <w:sz w:val="24"/>
+                <w:szCs w:val="24"/>
+              </w:rPr>
+              <w:t>Área da campana</w:t>
             </w:r>
           </w:p>
         </w:tc>
@@ -1041,6 +1041,36 @@
           <w:p>
             <w:pPr>
               <w:ind w:firstLine="708"/>
+              <w:jc w:val="center"/>
+              <w:rPr>
+                <w:rFonts w:ascii="Times New Roman" w:hAnsi="Times New Roman" w:cs="Times New Roman"/>
+                <w:b/>
+                <w:bCs/>
+                <w:sz w:val="24"/>
+                <w:szCs w:val="24"/>
+              </w:rPr>
+            </w:pPr>
+            <w:r>
+              <w:rPr>
+                <w:rFonts w:ascii="Times New Roman" w:hAnsi="Times New Roman" w:cs="Times New Roman"/>
+                <w:b/>
+                <w:bCs/>
+                <w:sz w:val="24"/>
+                <w:szCs w:val="24"/>
+              </w:rPr>
+              <w:t>Volume total do biodigestor</w:t>
+            </w:r>
+          </w:p>
+        </w:tc>
+        <w:tc>
+          <w:tcPr>
+            <w:tcW w:w="2080" w:type="dxa"/>
+            <w:noWrap/>
+            <w:hideMark/>
+          </w:tcPr>
+          <w:p>
+            <w:pPr>
+              <w:ind w:firstLine="708"/>
               <w:jc w:val="both"/>
               <w:rPr>
                 <w:rFonts w:ascii="Times New Roman" w:hAnsi="Times New Roman" w:cs="Times New Roman"/>
@@ -1058,37 +1088,7 @@
                 <w:sz w:val="24"/>
                 <w:szCs w:val="24"/>
               </w:rPr>
-              <w:t xml:space="preserve">Volume total do biodigestor </w:t>
-            </w:r>
-          </w:p>
-        </w:tc>
-        <w:tc>
-          <w:tcPr>
-            <w:tcW w:w="2080" w:type="dxa"/>
-            <w:noWrap/>
-            <w:hideMark/>
-          </w:tcPr>
-          <w:p>
-            <w:pPr>
-              <w:ind w:firstLine="708"/>
-              <w:jc w:val="both"/>
-              <w:rPr>
-                <w:rFonts w:ascii="Times New Roman" w:hAnsi="Times New Roman" w:cs="Times New Roman"/>
-                <w:b/>
-                <w:bCs/>
-                <w:sz w:val="24"/>
-                <w:szCs w:val="24"/>
-              </w:rPr>
-            </w:pPr>
-            <w:r>
-              <w:rPr>
-                <w:rFonts w:ascii="Times New Roman" w:hAnsi="Times New Roman" w:cs="Times New Roman"/>
-                <w:b/>
-                <w:bCs/>
-                <w:sz w:val="24"/>
-                <w:szCs w:val="24"/>
-              </w:rPr>
-              <w:t>17,28</w:t>
+              <w:t>17,34</w:t>
             </w:r>
           </w:p>
         </w:tc>
@@ -1136,6 +1136,37 @@
           <w:p>
             <w:pPr>
               <w:ind w:firstLine="708"/>
+              <w:jc w:val="center"/>
+              <w:rPr>
+                <w:rFonts w:ascii="Times New Roman" w:hAnsi="Times New Roman" w:cs="Times New Roman"/>
+                <w:b/>
+                <w:bCs/>
+                <w:sz w:val="24"/>
+                <w:szCs w:val="24"/>
+              </w:rPr>
+            </w:pPr>
+            <w:r>
+              <w:rPr>
+                <w:rFonts w:ascii="Times New Roman" w:hAnsi="Times New Roman" w:cs="Times New Roman"/>
+                <w:b/>
+                <w:bCs/>
+                <w:sz w:val="24"/>
+                <w:szCs w:val="24"/>
+              </w:rPr>
+              <w:lastRenderedPageBreak/>
+              <w:t>Volume total da fossa</w:t>
+            </w:r>
+          </w:p>
+        </w:tc>
+        <w:tc>
+          <w:tcPr>
+            <w:tcW w:w="2080" w:type="dxa"/>
+            <w:noWrap/>
+            <w:hideMark/>
+          </w:tcPr>
+          <w:p>
+            <w:pPr>
+              <w:ind w:firstLine="708"/>
               <w:jc w:val="both"/>
               <w:rPr>
                 <w:rFonts w:ascii="Times New Roman" w:hAnsi="Times New Roman" w:cs="Times New Roman"/>
@@ -1153,38 +1184,7 @@
                 <w:sz w:val="24"/>
                 <w:szCs w:val="24"/>
               </w:rPr>
-              <w:lastRenderedPageBreak/>
-              <w:t xml:space="preserve">Volume total da fossa </w:t>
-            </w:r>
-          </w:p>
-        </w:tc>
-        <w:tc>
-          <w:tcPr>
-            <w:tcW w:w="2080" w:type="dxa"/>
-            <w:noWrap/>
-            <w:hideMark/>
-          </w:tcPr>
-          <w:p>
-            <w:pPr>
-              <w:ind w:firstLine="708"/>
-              <w:jc w:val="both"/>
-              <w:rPr>
-                <w:rFonts w:ascii="Times New Roman" w:hAnsi="Times New Roman" w:cs="Times New Roman"/>
-                <w:b/>
-                <w:bCs/>
-                <w:sz w:val="24"/>
-                <w:szCs w:val="24"/>
-              </w:rPr>
-            </w:pPr>
-            <w:r>
-              <w:rPr>
-                <w:rFonts w:ascii="Times New Roman" w:hAnsi="Times New Roman" w:cs="Times New Roman"/>
-                <w:b/>
-                <w:bCs/>
-                <w:sz w:val="24"/>
-                <w:szCs w:val="24"/>
-              </w:rPr>
-              <w:t>10,37</w:t>
+              <w:t>10,40</w:t>
             </w:r>
           </w:p>
         </w:tc>
@@ -1232,6 +1232,36 @@
           <w:p>
             <w:pPr>
               <w:ind w:firstLine="708"/>
+              <w:jc w:val="center"/>
+              <w:rPr>
+                <w:rFonts w:ascii="Times New Roman" w:hAnsi="Times New Roman" w:cs="Times New Roman"/>
+                <w:b/>
+                <w:bCs/>
+                <w:sz w:val="24"/>
+                <w:szCs w:val="24"/>
+              </w:rPr>
+            </w:pPr>
+            <w:r>
+              <w:rPr>
+                <w:rFonts w:ascii="Times New Roman" w:hAnsi="Times New Roman" w:cs="Times New Roman"/>
+                <w:b/>
+                <w:bCs/>
+                <w:sz w:val="24"/>
+                <w:szCs w:val="24"/>
+              </w:rPr>
+              <w:t>Volume total destinado ao gás</w:t>
+            </w:r>
+          </w:p>
+        </w:tc>
+        <w:tc>
+          <w:tcPr>
+            <w:tcW w:w="2080" w:type="dxa"/>
+            <w:noWrap/>
+            <w:hideMark/>
+          </w:tcPr>
+          <w:p>
+            <w:pPr>
+              <w:ind w:firstLine="708"/>
               <w:jc w:val="both"/>
               <w:rPr>
                 <w:rFonts w:ascii="Times New Roman" w:hAnsi="Times New Roman" w:cs="Times New Roman"/>
@@ -1249,37 +1279,7 @@
                 <w:sz w:val="24"/>
                 <w:szCs w:val="24"/>
               </w:rPr>
-              <w:t xml:space="preserve">Volume total destinado ao gás </w:t>
-            </w:r>
-          </w:p>
-        </w:tc>
-        <w:tc>
-          <w:tcPr>
-            <w:tcW w:w="2080" w:type="dxa"/>
-            <w:noWrap/>
-            <w:hideMark/>
-          </w:tcPr>
-          <w:p>
-            <w:pPr>
-              <w:ind w:firstLine="708"/>
-              <w:jc w:val="both"/>
-              <w:rPr>
-                <w:rFonts w:ascii="Times New Roman" w:hAnsi="Times New Roman" w:cs="Times New Roman"/>
-                <w:b/>
-                <w:bCs/>
-                <w:sz w:val="24"/>
-                <w:szCs w:val="24"/>
-              </w:rPr>
-            </w:pPr>
-            <w:r>
-              <w:rPr>
-                <w:rFonts w:ascii="Times New Roman" w:hAnsi="Times New Roman" w:cs="Times New Roman"/>
-                <w:b/>
-                <w:bCs/>
-                <w:sz w:val="24"/>
-                <w:szCs w:val="24"/>
-              </w:rPr>
-              <w:t>6,91</w:t>
+              <w:t>6,93</w:t>
             </w:r>
           </w:p>
         </w:tc>
@@ -1327,24 +1327,24 @@
           <w:p>
             <w:pPr>
               <w:ind w:firstLine="708"/>
-              <w:jc w:val="both"/>
-              <w:rPr>
-                <w:rFonts w:ascii="Times New Roman" w:hAnsi="Times New Roman" w:cs="Times New Roman"/>
-                <w:b/>
-                <w:bCs/>
-                <w:sz w:val="24"/>
-                <w:szCs w:val="24"/>
-              </w:rPr>
-            </w:pPr>
-            <w:r>
-              <w:rPr>
-                <w:rFonts w:ascii="Times New Roman" w:hAnsi="Times New Roman" w:cs="Times New Roman"/>
-                <w:b/>
-                <w:bCs/>
-                <w:sz w:val="24"/>
-                <w:szCs w:val="24"/>
-              </w:rPr>
-              <w:t xml:space="preserve">Volume útil do biodigestor </w:t>
+              <w:jc w:val="center"/>
+              <w:rPr>
+                <w:rFonts w:ascii="Times New Roman" w:hAnsi="Times New Roman" w:cs="Times New Roman"/>
+                <w:b/>
+                <w:bCs/>
+                <w:sz w:val="24"/>
+                <w:szCs w:val="24"/>
+              </w:rPr>
+            </w:pPr>
+            <w:r>
+              <w:rPr>
+                <w:rFonts w:ascii="Times New Roman" w:hAnsi="Times New Roman" w:cs="Times New Roman"/>
+                <w:b/>
+                <w:bCs/>
+                <w:sz w:val="24"/>
+                <w:szCs w:val="24"/>
+              </w:rPr>
+              <w:t>Volume útil do biodigestor</w:t>
             </w:r>
           </w:p>
         </w:tc>
@@ -1422,7 +1422,7 @@
           <w:p>
             <w:pPr>
               <w:ind w:firstLine="708"/>
-              <w:jc w:val="both"/>
+              <w:jc w:val="center"/>
               <w:rPr>
                 <w:rFonts w:ascii="Times New Roman" w:hAnsi="Times New Roman" w:cs="Times New Roman"/>
                 <w:b/>
@@ -1517,6 +1517,36 @@
           <w:p>
             <w:pPr>
               <w:ind w:firstLine="708"/>
+              <w:jc w:val="center"/>
+              <w:rPr>
+                <w:rFonts w:ascii="Times New Roman" w:hAnsi="Times New Roman" w:cs="Times New Roman"/>
+                <w:b/>
+                <w:bCs/>
+                <w:sz w:val="24"/>
+                <w:szCs w:val="24"/>
+              </w:rPr>
+            </w:pPr>
+            <w:r>
+              <w:rPr>
+                <w:rFonts w:ascii="Times New Roman" w:hAnsi="Times New Roman" w:cs="Times New Roman"/>
+                <w:b/>
+                <w:bCs/>
+                <w:sz w:val="24"/>
+                <w:szCs w:val="24"/>
+              </w:rPr>
+              <w:t>Volume do gasômetro</w:t>
+            </w:r>
+          </w:p>
+        </w:tc>
+        <w:tc>
+          <w:tcPr>
+            <w:tcW w:w="2080" w:type="dxa"/>
+            <w:noWrap/>
+            <w:hideMark/>
+          </w:tcPr>
+          <w:p>
+            <w:pPr>
+              <w:ind w:firstLine="708"/>
               <w:jc w:val="both"/>
               <w:rPr>
                 <w:rFonts w:ascii="Times New Roman" w:hAnsi="Times New Roman" w:cs="Times New Roman"/>
@@ -1534,37 +1564,7 @@
                 <w:sz w:val="24"/>
                 <w:szCs w:val="24"/>
               </w:rPr>
-              <w:t>Volume do gasômetro</w:t>
-            </w:r>
-          </w:p>
-        </w:tc>
-        <w:tc>
-          <w:tcPr>
-            <w:tcW w:w="2080" w:type="dxa"/>
-            <w:noWrap/>
-            <w:hideMark/>
-          </w:tcPr>
-          <w:p>
-            <w:pPr>
-              <w:ind w:firstLine="708"/>
-              <w:jc w:val="both"/>
-              <w:rPr>
-                <w:rFonts w:ascii="Times New Roman" w:hAnsi="Times New Roman" w:cs="Times New Roman"/>
-                <w:b/>
-                <w:bCs/>
-                <w:sz w:val="24"/>
-                <w:szCs w:val="24"/>
-              </w:rPr>
-            </w:pPr>
-            <w:r>
-              <w:rPr>
-                <w:rFonts w:ascii="Times New Roman" w:hAnsi="Times New Roman" w:cs="Times New Roman"/>
-                <w:b/>
-                <w:bCs/>
-                <w:sz w:val="24"/>
-                <w:szCs w:val="24"/>
-              </w:rPr>
-              <w:t>6,57</w:t>
+              <w:t>6,59</w:t>
             </w:r>
           </w:p>
         </w:tc>
@@ -1612,7 +1612,7 @@
           <w:p>
             <w:pPr>
               <w:ind w:firstLine="708"/>
-              <w:jc w:val="both"/>
+              <w:jc w:val="center"/>
               <w:rPr>
                 <w:rFonts w:ascii="Times New Roman" w:hAnsi="Times New Roman" w:cs="Times New Roman"/>
                 <w:b/>
@@ -1707,7 +1707,7 @@
           <w:p>
             <w:pPr>
               <w:ind w:firstLine="708"/>
-              <w:jc w:val="both"/>
+              <w:jc w:val="center"/>
               <w:rPr>
                 <w:rFonts w:ascii="Times New Roman" w:hAnsi="Times New Roman" w:cs="Times New Roman"/>
                 <w:b/>
@@ -1802,7 +1802,7 @@
           <w:p>
             <w:pPr>
               <w:ind w:firstLine="708"/>
-              <w:jc w:val="both"/>
+              <w:jc w:val="center"/>
               <w:rPr>
                 <w:rFonts w:ascii="Times New Roman" w:hAnsi="Times New Roman" w:cs="Times New Roman"/>
                 <w:b/>
@@ -1897,6 +1897,46 @@
           <w:p>
             <w:pPr>
               <w:ind w:firstLine="708"/>
+              <w:jc w:val="center"/>
+              <w:rPr>
+                <w:rFonts w:ascii="Times New Roman" w:hAnsi="Times New Roman" w:cs="Times New Roman"/>
+                <w:b/>
+                <w:bCs/>
+                <w:sz w:val="24"/>
+                <w:szCs w:val="24"/>
+              </w:rPr>
+            </w:pPr>
+            <w:r>
+              <w:rPr>
+                <w:rFonts w:ascii="Times New Roman" w:hAnsi="Times New Roman" w:cs="Times New Roman"/>
+                <w:b/>
+                <w:bCs/>
+                <w:sz w:val="24"/>
+                <w:szCs w:val="24"/>
+              </w:rPr>
+              <w:t>Área</w:t>
+            </w:r>
+            <w:r>
+              <w:rPr>
+                <w:rFonts w:ascii="Times New Roman" w:hAnsi="Times New Roman" w:cs="Times New Roman"/>
+                <w:b/>
+                <w:bCs/>
+                <w:sz w:val="24"/>
+                <w:szCs w:val="24"/>
+              </w:rPr>
+              <w:t xml:space="preserve"> da geomembrana para a fossa</w:t>
+            </w:r>
+          </w:p>
+        </w:tc>
+        <w:tc>
+          <w:tcPr>
+            <w:tcW w:w="2080" w:type="dxa"/>
+            <w:noWrap/>
+            <w:hideMark/>
+          </w:tcPr>
+          <w:p>
+            <w:pPr>
+              <w:ind w:firstLine="708"/>
               <w:jc w:val="both"/>
               <w:rPr>
                 <w:rFonts w:ascii="Times New Roman" w:hAnsi="Times New Roman" w:cs="Times New Roman"/>
@@ -1914,47 +1954,7 @@
                 <w:sz w:val="24"/>
                 <w:szCs w:val="24"/>
               </w:rPr>
-              <w:t>Área</w:t>
-            </w:r>
-            <w:r>
-              <w:rPr>
-                <w:rFonts w:ascii="Times New Roman" w:hAnsi="Times New Roman" w:cs="Times New Roman"/>
-                <w:b/>
-                <w:bCs/>
-                <w:sz w:val="24"/>
-                <w:szCs w:val="24"/>
-              </w:rPr>
-              <w:t xml:space="preserve"> da geomembrana para a fossa</w:t>
-            </w:r>
-          </w:p>
-        </w:tc>
-        <w:tc>
-          <w:tcPr>
-            <w:tcW w:w="2080" w:type="dxa"/>
-            <w:noWrap/>
-            <w:hideMark/>
-          </w:tcPr>
-          <w:p>
-            <w:pPr>
-              <w:ind w:firstLine="708"/>
-              <w:jc w:val="both"/>
-              <w:rPr>
-                <w:rFonts w:ascii="Times New Roman" w:hAnsi="Times New Roman" w:cs="Times New Roman"/>
-                <w:b/>
-                <w:bCs/>
-                <w:sz w:val="24"/>
-                <w:szCs w:val="24"/>
-              </w:rPr>
-            </w:pPr>
-            <w:r>
-              <w:rPr>
-                <w:rFonts w:ascii="Times New Roman" w:hAnsi="Times New Roman" w:cs="Times New Roman"/>
-                <w:b/>
-                <w:bCs/>
-                <w:sz w:val="24"/>
-                <w:szCs w:val="24"/>
-              </w:rPr>
-              <w:t>17,16</w:t>
+              <w:t>17,17</w:t>
             </w:r>
           </w:p>
         </w:tc>
@@ -2002,6 +2002,46 @@
           <w:p>
             <w:pPr>
               <w:ind w:firstLine="708"/>
+              <w:jc w:val="center"/>
+              <w:rPr>
+                <w:rFonts w:ascii="Times New Roman" w:hAnsi="Times New Roman" w:cs="Times New Roman"/>
+                <w:b/>
+                <w:bCs/>
+                <w:sz w:val="24"/>
+                <w:szCs w:val="24"/>
+              </w:rPr>
+            </w:pPr>
+            <w:r>
+              <w:rPr>
+                <w:rFonts w:ascii="Times New Roman" w:hAnsi="Times New Roman" w:cs="Times New Roman"/>
+                <w:b/>
+                <w:bCs/>
+                <w:sz w:val="24"/>
+                <w:szCs w:val="24"/>
+              </w:rPr>
+              <w:t>Área</w:t>
+            </w:r>
+            <w:r>
+              <w:rPr>
+                <w:rFonts w:ascii="Times New Roman" w:hAnsi="Times New Roman" w:cs="Times New Roman"/>
+                <w:b/>
+                <w:bCs/>
+                <w:sz w:val="24"/>
+                <w:szCs w:val="24"/>
+              </w:rPr>
+              <w:t xml:space="preserve"> da geomembrana para o gasômetro</w:t>
+            </w:r>
+          </w:p>
+        </w:tc>
+        <w:tc>
+          <w:tcPr>
+            <w:tcW w:w="2080" w:type="dxa"/>
+            <w:noWrap/>
+            <w:hideMark/>
+          </w:tcPr>
+          <w:p>
+            <w:pPr>
+              <w:ind w:firstLine="708"/>
               <w:jc w:val="both"/>
               <w:rPr>
                 <w:rFonts w:ascii="Times New Roman" w:hAnsi="Times New Roman" w:cs="Times New Roman"/>
@@ -2019,47 +2059,7 @@
                 <w:sz w:val="24"/>
                 <w:szCs w:val="24"/>
               </w:rPr>
-              <w:t>Área</w:t>
-            </w:r>
-            <w:r>
-              <w:rPr>
-                <w:rFonts w:ascii="Times New Roman" w:hAnsi="Times New Roman" w:cs="Times New Roman"/>
-                <w:b/>
-                <w:bCs/>
-                <w:sz w:val="24"/>
-                <w:szCs w:val="24"/>
-              </w:rPr>
-              <w:t xml:space="preserve"> da geomembrana para o gasômetro</w:t>
-            </w:r>
-          </w:p>
-        </w:tc>
-        <w:tc>
-          <w:tcPr>
-            <w:tcW w:w="2080" w:type="dxa"/>
-            <w:noWrap/>
-            <w:hideMark/>
-          </w:tcPr>
-          <w:p>
-            <w:pPr>
-              <w:ind w:firstLine="708"/>
-              <w:jc w:val="both"/>
-              <w:rPr>
-                <w:rFonts w:ascii="Times New Roman" w:hAnsi="Times New Roman" w:cs="Times New Roman"/>
-                <w:b/>
-                <w:bCs/>
-                <w:sz w:val="24"/>
-                <w:szCs w:val="24"/>
-              </w:rPr>
-            </w:pPr>
-            <w:r>
-              <w:rPr>
-                <w:rFonts w:ascii="Times New Roman" w:hAnsi="Times New Roman" w:cs="Times New Roman"/>
-                <w:b/>
-                <w:bCs/>
-                <w:sz w:val="24"/>
-                <w:szCs w:val="24"/>
-              </w:rPr>
-              <w:t>26,51</w:t>
+              <w:t>26,62</w:t>
             </w:r>
           </w:p>
         </w:tc>
@@ -2107,6 +2107,46 @@
           <w:p>
             <w:pPr>
               <w:ind w:firstLine="708"/>
+              <w:jc w:val="center"/>
+              <w:rPr>
+                <w:rFonts w:ascii="Times New Roman" w:hAnsi="Times New Roman" w:cs="Times New Roman"/>
+                <w:b/>
+                <w:bCs/>
+                <w:sz w:val="24"/>
+                <w:szCs w:val="24"/>
+              </w:rPr>
+            </w:pPr>
+            <w:r>
+              <w:rPr>
+                <w:rFonts w:ascii="Times New Roman" w:hAnsi="Times New Roman" w:cs="Times New Roman"/>
+                <w:b/>
+                <w:bCs/>
+                <w:sz w:val="24"/>
+                <w:szCs w:val="24"/>
+              </w:rPr>
+              <w:t>Área</w:t>
+            </w:r>
+            <w:r>
+              <w:rPr>
+                <w:rFonts w:ascii="Times New Roman" w:hAnsi="Times New Roman" w:cs="Times New Roman"/>
+                <w:b/>
+                <w:bCs/>
+                <w:sz w:val="24"/>
+                <w:szCs w:val="24"/>
+              </w:rPr>
+              <w:t xml:space="preserve"> total da geomembrana</w:t>
+            </w:r>
+          </w:p>
+        </w:tc>
+        <w:tc>
+          <w:tcPr>
+            <w:tcW w:w="2080" w:type="dxa"/>
+            <w:noWrap/>
+            <w:hideMark/>
+          </w:tcPr>
+          <w:p>
+            <w:pPr>
+              <w:ind w:firstLine="708"/>
               <w:jc w:val="both"/>
               <w:rPr>
                 <w:rFonts w:ascii="Times New Roman" w:hAnsi="Times New Roman" w:cs="Times New Roman"/>
@@ -2124,57 +2164,7 @@
                 <w:sz w:val="24"/>
                 <w:szCs w:val="24"/>
               </w:rPr>
-              <w:t>Á</w:t>
-            </w:r>
-            <w:r>
-              <w:rPr>
-                <w:rFonts w:ascii="Times New Roman" w:hAnsi="Times New Roman" w:cs="Times New Roman"/>
-                <w:b/>
-                <w:bCs/>
-                <w:sz w:val="24"/>
-                <w:szCs w:val="24"/>
-              </w:rPr>
-              <w:t>rea</w:t>
-            </w:r>
-            <w:r>
-              <w:rPr>
-                <w:rFonts w:ascii="Times New Roman" w:hAnsi="Times New Roman" w:cs="Times New Roman"/>
-                <w:b/>
-                <w:bCs/>
-                <w:sz w:val="24"/>
-                <w:szCs w:val="24"/>
-              </w:rPr>
-              <w:t xml:space="preserve"> total da geomembrana</w:t>
-            </w:r>
-          </w:p>
-        </w:tc>
-        <w:tc>
-          <w:tcPr>
-            <w:tcW w:w="2080" w:type="dxa"/>
-            <w:noWrap/>
-            <w:hideMark/>
-          </w:tcPr>
-          <w:p>
-            <w:pPr>
-              <w:ind w:firstLine="708"/>
-              <w:jc w:val="both"/>
-              <w:rPr>
-                <w:rFonts w:ascii="Times New Roman" w:hAnsi="Times New Roman" w:cs="Times New Roman"/>
-                <w:b/>
-                <w:bCs/>
-                <w:sz w:val="24"/>
-                <w:szCs w:val="24"/>
-              </w:rPr>
-            </w:pPr>
-            <w:r>
-              <w:rPr>
-                <w:rFonts w:ascii="Times New Roman" w:hAnsi="Times New Roman" w:cs="Times New Roman"/>
-                <w:b/>
-                <w:bCs/>
-                <w:sz w:val="24"/>
-                <w:szCs w:val="24"/>
-              </w:rPr>
-              <w:t>43,67</w:t>
+              <w:t>43,79</w:t>
             </w:r>
           </w:p>
         </w:tc>
@@ -2222,7 +2212,7 @@
           <w:p>
             <w:pPr>
               <w:ind w:firstLine="708"/>
-              <w:jc w:val="both"/>
+              <w:jc w:val="center"/>
               <w:rPr>
                 <w:rFonts w:ascii="Times New Roman" w:hAnsi="Times New Roman" w:cs="Times New Roman"/>
                 <w:b/>
@@ -2317,6 +2307,36 @@
           <w:p>
             <w:pPr>
               <w:ind w:firstLine="708"/>
+              <w:jc w:val="center"/>
+              <w:rPr>
+                <w:rFonts w:ascii="Times New Roman" w:hAnsi="Times New Roman" w:cs="Times New Roman"/>
+                <w:b/>
+                <w:bCs/>
+                <w:sz w:val="24"/>
+                <w:szCs w:val="24"/>
+              </w:rPr>
+            </w:pPr>
+            <w:r>
+              <w:rPr>
+                <w:rFonts w:ascii="Times New Roman" w:hAnsi="Times New Roman" w:cs="Times New Roman"/>
+                <w:b/>
+                <w:bCs/>
+                <w:sz w:val="24"/>
+                <w:szCs w:val="24"/>
+              </w:rPr>
+              <w:t>Comprimento do biodigestor</w:t>
+            </w:r>
+          </w:p>
+        </w:tc>
+        <w:tc>
+          <w:tcPr>
+            <w:tcW w:w="2080" w:type="dxa"/>
+            <w:noWrap/>
+            <w:hideMark/>
+          </w:tcPr>
+          <w:p>
+            <w:pPr>
+              <w:ind w:firstLine="708"/>
               <w:jc w:val="both"/>
               <w:rPr>
                 <w:rFonts w:ascii="Times New Roman" w:hAnsi="Times New Roman" w:cs="Times New Roman"/>
@@ -2334,7 +2354,72 @@
                 <w:sz w:val="24"/>
                 <w:szCs w:val="24"/>
               </w:rPr>
-              <w:t>Comprimento do biodigestor</w:t>
+              <w:t>5,97</w:t>
+            </w:r>
+          </w:p>
+        </w:tc>
+        <w:tc>
+          <w:tcPr>
+            <w:tcW w:w="960" w:type="dxa"/>
+            <w:noWrap/>
+            <w:hideMark/>
+          </w:tcPr>
+          <w:p>
+            <w:pPr>
+              <w:ind w:firstLine="708"/>
+              <w:jc w:val="both"/>
+              <w:rPr>
+                <w:rFonts w:ascii="Times New Roman" w:hAnsi="Times New Roman" w:cs="Times New Roman"/>
+                <w:b/>
+                <w:bCs/>
+                <w:sz w:val="24"/>
+                <w:szCs w:val="24"/>
+              </w:rPr>
+            </w:pPr>
+            <w:r>
+              <w:rPr>
+                <w:rFonts w:ascii="Times New Roman" w:hAnsi="Times New Roman" w:cs="Times New Roman"/>
+                <w:b/>
+                <w:bCs/>
+                <w:sz w:val="24"/>
+                <w:szCs w:val="24"/>
+              </w:rPr>
+              <w:t>[m]</w:t>
+            </w:r>
+          </w:p>
+        </w:tc>
+      </w:tr>
+      <w:tr>
+        <w:trPr>
+          <w:trHeight w:val="300"/>
+        </w:trPr>
+        <w:tc>
+          <w:tcPr>
+            <w:tcW w:w="4600" w:type="dxa"/>
+            <w:noWrap/>
+            <w:hideMark/>
+          </w:tcPr>
+          <w:p>
+            <w:pPr>
+              <w:ind w:firstLine="708"/>
+              <w:jc w:val="center"/>
+              <w:rPr>
+                <w:rFonts w:ascii="Times New Roman" w:hAnsi="Times New Roman" w:cs="Times New Roman"/>
+                <w:b/>
+                <w:bCs/>
+                <w:sz w:val="24"/>
+                <w:szCs w:val="24"/>
+              </w:rPr>
+            </w:pPr>
+            <w:r>
+              <w:rPr>
+                <w:rFonts w:ascii="Times New Roman" w:hAnsi="Times New Roman" w:cs="Times New Roman"/>
+                <w:b/>
+                <w:bCs/>
+                <w:sz w:val="24"/>
+                <w:szCs w:val="24"/>
+              </w:rPr>
+              <w:t>TRH</w:t>
             </w:r>
           </w:p>
         </w:tc>
@@ -2364,7 +2449,7 @@
                 <w:sz w:val="24"/>
                 <w:szCs w:val="24"/>
               </w:rPr>
-              <w:t>5,95</w:t>
+              <w:t>45,00</w:t>
             </w:r>
           </w:p>
         </w:tc>
@@ -2394,7 +2479,142 @@
                 <w:sz w:val="24"/>
                 <w:szCs w:val="24"/>
               </w:rPr>
-              <w:t>[m]</w:t>
+              <w:t>[</w:t>
+            </w:r>
+            <w:r>
+              <w:rPr>
+                <w:rFonts w:ascii="Times New Roman" w:hAnsi="Times New Roman" w:cs="Times New Roman"/>
+                <w:b/>
+                <w:bCs/>
+                <w:sz w:val="24"/>
+                <w:szCs w:val="24"/>
+              </w:rPr>
+              <w:t>1/</w:t>
+            </w:r>
+            <w:r>
+              <w:rPr>
+                <w:rFonts w:ascii="Times New Roman" w:hAnsi="Times New Roman" w:cs="Times New Roman"/>
+                <w:b/>
+                <w:bCs/>
+                <w:sz w:val="24"/>
+                <w:szCs w:val="24"/>
+              </w:rPr>
+              <w:t>di</w:t>
+            </w:r>
+            <w:r>
+              <w:rPr>
+                <w:rFonts w:ascii="Times New Roman" w:hAnsi="Times New Roman" w:cs="Times New Roman"/>
+                <w:b/>
+                <w:bCs/>
+                <w:sz w:val="24"/>
+                <w:szCs w:val="24"/>
+              </w:rPr>
+              <w:t>a</w:t>
+            </w:r>
+            <w:r>
+              <w:rPr>
+                <w:rFonts w:ascii="Times New Roman" w:hAnsi="Times New Roman" w:cs="Times New Roman"/>
+                <w:b/>
+                <w:bCs/>
+                <w:sz w:val="24"/>
+                <w:szCs w:val="24"/>
+              </w:rPr>
+              <w:t>]</w:t>
+            </w:r>
+          </w:p>
+        </w:tc>
+      </w:tr>
+      <w:tr>
+        <w:trPr>
+          <w:trHeight w:val="300"/>
+        </w:trPr>
+        <w:tc>
+          <w:tcPr>
+            <w:tcW w:w="4600" w:type="dxa"/>
+            <w:noWrap/>
+            <w:hideMark/>
+          </w:tcPr>
+          <w:p>
+            <w:pPr>
+              <w:ind w:firstLine="708"/>
+              <w:jc w:val="center"/>
+              <w:rPr>
+                <w:rFonts w:ascii="Times New Roman" w:hAnsi="Times New Roman" w:cs="Times New Roman"/>
+                <w:b/>
+                <w:bCs/>
+                <w:sz w:val="24"/>
+                <w:szCs w:val="24"/>
+              </w:rPr>
+            </w:pPr>
+            <w:r>
+              <w:rPr>
+                <w:rFonts w:ascii="Times New Roman" w:hAnsi="Times New Roman" w:cs="Times New Roman"/>
+                <w:b/>
+                <w:bCs/>
+                <w:sz w:val="24"/>
+                <w:szCs w:val="24"/>
+              </w:rPr>
+              <w:t>Carga diária</w:t>
+            </w:r>
+          </w:p>
+        </w:tc>
+        <w:tc>
+          <w:tcPr>
+            <w:tcW w:w="2080" w:type="dxa"/>
+            <w:noWrap/>
+            <w:hideMark/>
+          </w:tcPr>
+          <w:p>
+            <w:pPr>
+              <w:ind w:firstLine="708"/>
+              <w:jc w:val="both"/>
+              <w:rPr>
+                <w:rFonts w:ascii="Times New Roman" w:hAnsi="Times New Roman" w:cs="Times New Roman"/>
+                <w:b/>
+                <w:bCs/>
+                <w:sz w:val="24"/>
+                <w:szCs w:val="24"/>
+              </w:rPr>
+            </w:pPr>
+            <w:r>
+              <w:rPr>
+                <w:rFonts w:ascii="Times New Roman" w:hAnsi="Times New Roman" w:cs="Times New Roman"/>
+                <w:b/>
+                <w:bCs/>
+                <w:sz w:val="24"/>
+                <w:szCs w:val="24"/>
+              </w:rPr>
+              <w:t>0,23</w:t>
+            </w:r>
+          </w:p>
+        </w:tc>
+        <w:tc>
+          <w:tcPr>
+            <w:tcW w:w="960" w:type="dxa"/>
+            <w:noWrap/>
+            <w:hideMark/>
+          </w:tcPr>
+          <w:p>
+            <w:pPr>
+              <w:ind w:firstLine="708"/>
+              <w:jc w:val="both"/>
+              <w:rPr>
+                <w:rFonts w:ascii="Times New Roman" w:hAnsi="Times New Roman" w:cs="Times New Roman"/>
+                <w:b/>
+                <w:bCs/>
+                <w:sz w:val="24"/>
+                <w:szCs w:val="24"/>
+              </w:rPr>
+            </w:pPr>
+            <w:r>
+              <w:rPr>
+                <w:rFonts w:ascii="Times New Roman" w:hAnsi="Times New Roman" w:cs="Times New Roman"/>
+                <w:b/>
+                <w:bCs/>
+                <w:sz w:val="24"/>
+                <w:szCs w:val="24"/>
+              </w:rPr>
+              <w:t>[m³/dia]</w:t>
             </w:r>
           </w:p>
         </w:tc>
@@ -2490,7 +2710,7 @@
               <w:sz w:val="24"/>
               <w:szCs w:val="24"/>
             </w:rPr>
-            <m:t>=</m:t>
+            <m:t>=5,9</m:t>
           </m:r>
           <m:r>
             <w:rPr>
@@ -2498,7 +2718,7 @@
               <w:sz w:val="24"/>
               <w:szCs w:val="24"/>
             </w:rPr>
-            <m:t>5,95</m:t>
+            <m:t>7</m:t>
           </m:r>
           <m:r>
             <w:rPr>
@@ -2526,6 +2746,14 @@
           <w:sz w:val="24"/>
           <w:szCs w:val="24"/>
         </w:rPr>
+        <w:t>*</w:t>
+      </w:r>
+      <w:r>
+        <w:rPr>
+          <w:rFonts w:ascii="Times New Roman" w:hAnsi="Times New Roman" w:cs="Times New Roman"/>
+          <w:sz w:val="24"/>
+          <w:szCs w:val="24"/>
+        </w:rPr>
         <w:t>Foi adicionado um volume de 5% do volume total da fossa para garantir uma margem de segurança contra riscos de transbordamento. Esses mesmos 5% foram retirados do volume da campana, assim a porcentagem de fase gasosa não se altera.</w:t>
       </w:r>
     </w:p>
@@ -2541,23 +2769,43 @@
       <w:r>
         <w:rPr>
           <w:rFonts w:ascii="Times New Roman" w:hAnsi="Times New Roman" w:cs="Times New Roman"/>
+          <w:sz w:val="24"/>
+          <w:szCs w:val="24"/>
+        </w:rPr>
+        <w:t xml:space="preserve">Abaixo temos um desenho em escala do biodigestor: </w:t>
+      </w:r>
+    </w:p>
+    <w:p>
+      <w:pPr>
+        <w:jc w:val="both"/>
+        <w:rPr>
+          <w:rFonts w:ascii="Times New Roman" w:hAnsi="Times New Roman" w:cs="Times New Roman"/>
+          <w:sz w:val="24"/>
+          <w:szCs w:val="24"/>
+        </w:rPr>
+      </w:pPr>
+      <w:r>
+        <w:rPr>
+          <w:rFonts w:ascii="Times New Roman" w:hAnsi="Times New Roman" w:cs="Times New Roman"/>
+          <w:i/>
+          <w:iCs/>
           <w:noProof/>
-          <w:sz w:val="24"/>
-          <w:szCs w:val="24"/>
+          <w:sz w:val="20"/>
+          <w:szCs w:val="20"/>
         </w:rPr>
         <w:drawing>
-          <wp:anchor distT="0" distB="0" distL="114300" distR="114300" simplePos="0" relativeHeight="251658240" behindDoc="0" locked="0" layoutInCell="1" allowOverlap="1" wp14:anchorId="63C0E66D" wp14:editId="3671C54A">
+          <wp:anchor distT="0" distB="0" distL="114300" distR="114300" simplePos="0" relativeHeight="251658240" behindDoc="0" locked="0" layoutInCell="1" allowOverlap="1" wp14:anchorId="515C0211" wp14:editId="0CC44A32">
             <wp:simplePos x="0" y="0"/>
-            <wp:positionH relativeFrom="margin">
-              <wp:align>left</wp:align>
+            <wp:positionH relativeFrom="column">
+              <wp:posOffset>-424815</wp:posOffset>
             </wp:positionH>
             <wp:positionV relativeFrom="paragraph">
-              <wp:posOffset>380077</wp:posOffset>
+              <wp:posOffset>332992</wp:posOffset>
             </wp:positionV>
-            <wp:extent cx="5391785" cy="3035935"/>
+            <wp:extent cx="6192520" cy="2630805"/>
             <wp:effectExtent l="0" t="0" r="0" b="0"/>
             <wp:wrapTopAndBottom/>
-            <wp:docPr id="1" name="Imagem 1"/>
+            <wp:docPr id="2" name="Imagem 2"/>
             <wp:cNvGraphicFramePr>
               <a:graphicFrameLocks xmlns:a="http://schemas.openxmlformats.org/drawingml/2006/main" noChangeAspect="1"/>
             </wp:cNvGraphicFramePr>
@@ -2565,7 +2813,7 @@
               <a:graphicData uri="http://schemas.openxmlformats.org/drawingml/2006/picture">
                 <pic:pic xmlns:pic="http://schemas.openxmlformats.org/drawingml/2006/picture">
                   <pic:nvPicPr>
-                    <pic:cNvPr id="0" name="Picture 6"/>
+                    <pic:cNvPr id="0" name="Picture 1"/>
                     <pic:cNvPicPr>
                       <a:picLocks noChangeAspect="1" noChangeArrowheads="1"/>
                     </pic:cNvPicPr>
@@ -2586,7 +2834,7 @@
                   <pic:spPr bwMode="auto">
                     <a:xfrm>
                       <a:off x="0" y="0"/>
-                      <a:ext cx="5391785" cy="3035935"/>
+                      <a:ext cx="6192520" cy="2630805"/>
                     </a:xfrm>
                     <a:prstGeom prst="rect">
                       <a:avLst/>
@@ -2599,30 +2847,15 @@
                 </pic:pic>
               </a:graphicData>
             </a:graphic>
+            <wp14:sizeRelH relativeFrom="margin">
+              <wp14:pctWidth>0</wp14:pctWidth>
+            </wp14:sizeRelH>
             <wp14:sizeRelV relativeFrom="margin">
               <wp14:pctHeight>0</wp14:pctHeight>
             </wp14:sizeRelV>
           </wp:anchor>
         </w:drawing>
       </w:r>
-      <w:r>
-        <w:rPr>
-          <w:rFonts w:ascii="Times New Roman" w:hAnsi="Times New Roman" w:cs="Times New Roman"/>
-          <w:sz w:val="24"/>
-          <w:szCs w:val="24"/>
-        </w:rPr>
-        <w:t xml:space="preserve">Abaixo temos um desenho em escala do biodigestor: </w:t>
-      </w:r>
-    </w:p>
-    <w:p>
-      <w:pPr>
-        <w:jc w:val="both"/>
-        <w:rPr>
-          <w:rFonts w:ascii="Times New Roman" w:hAnsi="Times New Roman" w:cs="Times New Roman"/>
-          <w:sz w:val="24"/>
-          <w:szCs w:val="24"/>
-        </w:rPr>
-      </w:pPr>
     </w:p>
     <w:p>
       <w:pPr>
@@ -2769,7 +3002,25 @@
           <w:sz w:val="24"/>
           <w:szCs w:val="24"/>
         </w:rPr>
-        <w:t xml:space="preserve">Exceder na carga diária pode acarretar em avarias na geomembrana devido á falta de espaço para o gás produzido. </w:t>
+        <w:t xml:space="preserve">Exceder na carga diária pode acarretar em avarias na geomembrana devido </w:t>
+      </w:r>
+      <w:proofErr w:type="spellStart"/>
+      <w:r>
+        <w:rPr>
+          <w:rFonts w:ascii="Times New Roman" w:hAnsi="Times New Roman" w:cs="Times New Roman"/>
+          <w:sz w:val="24"/>
+          <w:szCs w:val="24"/>
+        </w:rPr>
+        <w:t>a</w:t>
+      </w:r>
+      <w:proofErr w:type="spellEnd"/>
+      <w:r>
+        <w:rPr>
+          <w:rFonts w:ascii="Times New Roman" w:hAnsi="Times New Roman" w:cs="Times New Roman"/>
+          <w:sz w:val="24"/>
+          <w:szCs w:val="24"/>
+        </w:rPr>
+        <w:t xml:space="preserve"> falta de espaço para o gás produzido. </w:t>
       </w:r>
     </w:p>
     <w:p>

</xml_diff>